<commit_message>
Falta: agregar algunas misiones, el avion, y alguna forma de mejorar el sistema de misiones en el gameplay.
</commit_message>
<xml_diff>
--- a/docs/Documentacion OFIRCA.docx
+++ b/docs/Documentacion OFIRCA.docx
@@ -88,11 +88,12 @@
       <w:r>
         <w:rPr>
           <w:rFonts w:ascii="Montserrat" w:hAnsi="Montserrat"/>
+          <w:noProof/>
           <w:sz w:val="44"/>
           <w:szCs w:val="44"/>
         </w:rPr>
         <w:drawing>
-          <wp:inline distT="0" distB="0" distL="0" distR="0" wp14:anchorId="008779C7" wp14:editId="79BC9A41">
+          <wp:inline distT="0" distB="0" distL="0" distR="0" wp14:anchorId="008779C7" wp14:editId="05C14E2A">
             <wp:extent cx="4343400" cy="2895430"/>
             <wp:effectExtent l="0" t="0" r="0" b="635"/>
             <wp:docPr id="904328240" name="Imagen 3" descr="Diagrama&#10;&#10;El contenido generado por IA puede ser incorrecto."/>
@@ -174,15 +175,7 @@
           <w:sz w:val="32"/>
           <w:szCs w:val="32"/>
         </w:rPr>
-        <w:t xml:space="preserve"> donde un robot repartidor enfrenta misiones en una </w:t>
-      </w:r>
-      <w:r>
-        <w:rPr>
-          <w:rFonts w:ascii="Montserrat" w:hAnsi="Montserrat"/>
-          <w:sz w:val="32"/>
-          <w:szCs w:val="32"/>
-        </w:rPr>
-        <w:t>Smart City</w:t>
+        <w:t xml:space="preserve"> donde un robot repartidor enfrenta misiones en una Smart City</w:t>
       </w:r>
     </w:p>
     <w:p>
@@ -236,7 +229,7 @@
           <w:lang w:eastAsia="es-AR"/>
         </w:rPr>
       </w:pPr>
-      <w:hyperlink w:anchor="_Toc208978069" w:history="1">
+      <w:hyperlink w:anchor="_Toc209149114" w:history="1">
         <w:r>
           <w:rPr>
             <w:rStyle w:val="Hipervnculo"/>
@@ -266,7 +259,7 @@
             <w:noProof/>
             <w:webHidden/>
           </w:rPr>
-          <w:instrText xml:space="preserve"> PAGEREF _Toc208978069 \h </w:instrText>
+          <w:instrText xml:space="preserve"> PAGEREF _Toc209149114 \h </w:instrText>
         </w:r>
         <w:r>
           <w:rPr>
@@ -309,7 +302,7 @@
           <w:lang w:eastAsia="es-AR"/>
         </w:rPr>
       </w:pPr>
-      <w:hyperlink w:anchor="_Toc208978070" w:history="1">
+      <w:hyperlink w:anchor="_Toc209149115" w:history="1">
         <w:r>
           <w:rPr>
             <w:rStyle w:val="Hipervnculo"/>
@@ -339,7 +332,7 @@
             <w:noProof/>
             <w:webHidden/>
           </w:rPr>
-          <w:instrText xml:space="preserve"> PAGEREF _Toc208978070 \h </w:instrText>
+          <w:instrText xml:space="preserve"> PAGEREF _Toc209149115 \h </w:instrText>
         </w:r>
         <w:r>
           <w:rPr>
@@ -382,7 +375,7 @@
           <w:lang w:eastAsia="es-AR"/>
         </w:rPr>
       </w:pPr>
-      <w:hyperlink w:anchor="_Toc208978071" w:history="1">
+      <w:hyperlink w:anchor="_Toc209149116" w:history="1">
         <w:r>
           <w:rPr>
             <w:rStyle w:val="Hipervnculo"/>
@@ -412,7 +405,7 @@
             <w:noProof/>
             <w:webHidden/>
           </w:rPr>
-          <w:instrText xml:space="preserve"> PAGEREF _Toc208978071 \h </w:instrText>
+          <w:instrText xml:space="preserve"> PAGEREF _Toc209149116 \h </w:instrText>
         </w:r>
         <w:r>
           <w:rPr>
@@ -455,7 +448,7 @@
           <w:lang w:eastAsia="es-AR"/>
         </w:rPr>
       </w:pPr>
-      <w:hyperlink w:anchor="_Toc208978072" w:history="1">
+      <w:hyperlink w:anchor="_Toc209149117" w:history="1">
         <w:r>
           <w:rPr>
             <w:rStyle w:val="Hipervnculo"/>
@@ -485,7 +478,7 @@
             <w:noProof/>
             <w:webHidden/>
           </w:rPr>
-          <w:instrText xml:space="preserve"> PAGEREF _Toc208978072 \h </w:instrText>
+          <w:instrText xml:space="preserve"> PAGEREF _Toc209149117 \h </w:instrText>
         </w:r>
         <w:r>
           <w:rPr>
@@ -528,7 +521,7 @@
           <w:lang w:eastAsia="es-AR"/>
         </w:rPr>
       </w:pPr>
-      <w:hyperlink w:anchor="_Toc208978073" w:history="1">
+      <w:hyperlink w:anchor="_Toc209149118" w:history="1">
         <w:r>
           <w:rPr>
             <w:rStyle w:val="Hipervnculo"/>
@@ -558,7 +551,7 @@
             <w:noProof/>
             <w:webHidden/>
           </w:rPr>
-          <w:instrText xml:space="preserve"> PAGEREF _Toc208978073 \h </w:instrText>
+          <w:instrText xml:space="preserve"> PAGEREF _Toc209149118 \h </w:instrText>
         </w:r>
         <w:r>
           <w:rPr>
@@ -601,7 +594,7 @@
           <w:lang w:eastAsia="es-AR"/>
         </w:rPr>
       </w:pPr>
-      <w:hyperlink w:anchor="_Toc208978074" w:history="1">
+      <w:hyperlink w:anchor="_Toc209149119" w:history="1">
         <w:r>
           <w:rPr>
             <w:rStyle w:val="Hipervnculo"/>
@@ -631,7 +624,7 @@
             <w:noProof/>
             <w:webHidden/>
           </w:rPr>
-          <w:instrText xml:space="preserve"> PAGEREF _Toc208978074 \h </w:instrText>
+          <w:instrText xml:space="preserve"> PAGEREF _Toc209149119 \h </w:instrText>
         </w:r>
         <w:r>
           <w:rPr>
@@ -674,7 +667,7 @@
           <w:lang w:eastAsia="es-AR"/>
         </w:rPr>
       </w:pPr>
-      <w:hyperlink w:anchor="_Toc208978075" w:history="1">
+      <w:hyperlink w:anchor="_Toc209149120" w:history="1">
         <w:r>
           <w:rPr>
             <w:rStyle w:val="Hipervnculo"/>
@@ -704,7 +697,7 @@
             <w:noProof/>
             <w:webHidden/>
           </w:rPr>
-          <w:instrText xml:space="preserve"> PAGEREF _Toc208978075 \h </w:instrText>
+          <w:instrText xml:space="preserve"> PAGEREF _Toc209149120 \h </w:instrText>
         </w:r>
         <w:r>
           <w:rPr>
@@ -747,7 +740,7 @@
           <w:lang w:eastAsia="es-AR"/>
         </w:rPr>
       </w:pPr>
-      <w:hyperlink w:anchor="_Toc208978076" w:history="1">
+      <w:hyperlink w:anchor="_Toc209149121" w:history="1">
         <w:r>
           <w:rPr>
             <w:rStyle w:val="Hipervnculo"/>
@@ -777,7 +770,7 @@
             <w:noProof/>
             <w:webHidden/>
           </w:rPr>
-          <w:instrText xml:space="preserve"> PAGEREF _Toc208978076 \h </w:instrText>
+          <w:instrText xml:space="preserve"> PAGEREF _Toc209149121 \h </w:instrText>
         </w:r>
         <w:r>
           <w:rPr>
@@ -820,7 +813,7 @@
           <w:lang w:eastAsia="es-AR"/>
         </w:rPr>
       </w:pPr>
-      <w:hyperlink w:anchor="_Toc208978077" w:history="1">
+      <w:hyperlink w:anchor="_Toc209149122" w:history="1">
         <w:r>
           <w:rPr>
             <w:rStyle w:val="Hipervnculo"/>
@@ -850,7 +843,7 @@
             <w:noProof/>
             <w:webHidden/>
           </w:rPr>
-          <w:instrText xml:space="preserve"> PAGEREF _Toc208978077 \h </w:instrText>
+          <w:instrText xml:space="preserve"> PAGEREF _Toc209149122 \h </w:instrText>
         </w:r>
         <w:r>
           <w:rPr>
@@ -893,7 +886,7 @@
           <w:lang w:eastAsia="es-AR"/>
         </w:rPr>
       </w:pPr>
-      <w:hyperlink w:anchor="_Toc208978078" w:history="1">
+      <w:hyperlink w:anchor="_Toc209149123" w:history="1">
         <w:r>
           <w:rPr>
             <w:rStyle w:val="Hipervnculo"/>
@@ -923,7 +916,7 @@
             <w:noProof/>
             <w:webHidden/>
           </w:rPr>
-          <w:instrText xml:space="preserve"> PAGEREF _Toc208978078 \h </w:instrText>
+          <w:instrText xml:space="preserve"> PAGEREF _Toc209149123 \h </w:instrText>
         </w:r>
         <w:r>
           <w:rPr>
@@ -966,7 +959,7 @@
           <w:lang w:eastAsia="es-AR"/>
         </w:rPr>
       </w:pPr>
-      <w:hyperlink w:anchor="_Toc208978079" w:history="1">
+      <w:hyperlink w:anchor="_Toc209149124" w:history="1">
         <w:r>
           <w:rPr>
             <w:rStyle w:val="Hipervnculo"/>
@@ -996,7 +989,7 @@
             <w:noProof/>
             <w:webHidden/>
           </w:rPr>
-          <w:instrText xml:space="preserve"> PAGEREF _Toc208978079 \h </w:instrText>
+          <w:instrText xml:space="preserve"> PAGEREF _Toc209149124 \h </w:instrText>
         </w:r>
         <w:r>
           <w:rPr>
@@ -1039,7 +1032,7 @@
           <w:lang w:eastAsia="es-AR"/>
         </w:rPr>
       </w:pPr>
-      <w:hyperlink w:anchor="_Toc208978080" w:history="1">
+      <w:hyperlink w:anchor="_Toc209149125" w:history="1">
         <w:r>
           <w:rPr>
             <w:rStyle w:val="Hipervnculo"/>
@@ -1069,7 +1062,7 @@
             <w:noProof/>
             <w:webHidden/>
           </w:rPr>
-          <w:instrText xml:space="preserve"> PAGEREF _Toc208978080 \h </w:instrText>
+          <w:instrText xml:space="preserve"> PAGEREF _Toc209149125 \h </w:instrText>
         </w:r>
         <w:r>
           <w:rPr>
@@ -1112,7 +1105,7 @@
           <w:lang w:eastAsia="es-AR"/>
         </w:rPr>
       </w:pPr>
-      <w:hyperlink w:anchor="_Toc208978081" w:history="1">
+      <w:hyperlink w:anchor="_Toc209149126" w:history="1">
         <w:r>
           <w:rPr>
             <w:rStyle w:val="Hipervnculo"/>
@@ -1143,7 +1136,7 @@
             <w:noProof/>
             <w:webHidden/>
           </w:rPr>
-          <w:instrText xml:space="preserve"> PAGEREF _Toc208978081 \h </w:instrText>
+          <w:instrText xml:space="preserve"> PAGEREF _Toc209149126 \h </w:instrText>
         </w:r>
         <w:r>
           <w:rPr>
@@ -1176,6 +1169,80 @@
     </w:p>
     <w:p>
       <w:pPr>
+        <w:pStyle w:val="TDC2"/>
+        <w:tabs>
+          <w:tab w:val="right" w:leader="dot" w:pos="8494"/>
+        </w:tabs>
+        <w:rPr>
+          <w:rFonts w:eastAsiaTheme="minorEastAsia"/>
+          <w:noProof/>
+          <w:lang w:eastAsia="es-AR"/>
+        </w:rPr>
+      </w:pPr>
+      <w:hyperlink w:anchor="_Toc209149127" w:history="1">
+        <w:r>
+          <w:rPr>
+            <w:rStyle w:val="Hipervnculo"/>
+            <w:rFonts w:ascii="Montserrat" w:hAnsi="Montserrat"/>
+            <w:b/>
+            <w:bCs/>
+            <w:noProof/>
+            <w:lang w:val="en-US"/>
+          </w:rPr>
+          <w:t>Cache de textos (HUD) con dirty flags</w:t>
+        </w:r>
+        <w:r>
+          <w:rPr>
+            <w:noProof/>
+            <w:webHidden/>
+          </w:rPr>
+          <w:tab/>
+        </w:r>
+        <w:r>
+          <w:rPr>
+            <w:noProof/>
+            <w:webHidden/>
+          </w:rPr>
+          <w:fldChar w:fldCharType="begin"/>
+        </w:r>
+        <w:r>
+          <w:rPr>
+            <w:noProof/>
+            <w:webHidden/>
+          </w:rPr>
+          <w:instrText xml:space="preserve"> PAGEREF _Toc209149127 \h </w:instrText>
+        </w:r>
+        <w:r>
+          <w:rPr>
+            <w:noProof/>
+            <w:webHidden/>
+          </w:rPr>
+        </w:r>
+        <w:r>
+          <w:rPr>
+            <w:noProof/>
+            <w:webHidden/>
+          </w:rPr>
+          <w:fldChar w:fldCharType="separate"/>
+        </w:r>
+        <w:r>
+          <w:rPr>
+            <w:noProof/>
+            <w:webHidden/>
+          </w:rPr>
+          <w:t>9</w:t>
+        </w:r>
+        <w:r>
+          <w:rPr>
+            <w:noProof/>
+            <w:webHidden/>
+          </w:rPr>
+          <w:fldChar w:fldCharType="end"/>
+        </w:r>
+      </w:hyperlink>
+    </w:p>
+    <w:p>
+      <w:pPr>
         <w:rPr>
           <w:rFonts w:ascii="Montserrat" w:hAnsi="Montserrat"/>
           <w:sz w:val="40"/>
@@ -1243,7 +1310,7 @@
           <w:color w:val="000000" w:themeColor="text1"/>
         </w:rPr>
       </w:pPr>
-      <w:bookmarkStart w:id="0" w:name="_Toc208978069"/>
+      <w:bookmarkStart w:id="0" w:name="_Toc209149114"/>
       <w:r>
         <w:rPr>
           <w:rStyle w:val="TituloCar"/>
@@ -1284,7 +1351,7 @@
         </w:rPr>
         <w:br/>
       </w:r>
-      <w:bookmarkStart w:id="1" w:name="_Toc208978070"/>
+      <w:bookmarkStart w:id="1" w:name="_Toc209149115"/>
       <w:r>
         <w:rPr>
           <w:rFonts w:ascii="Montserrat" w:hAnsi="Montserrat"/>
@@ -1792,7 +1859,7 @@
           <w:szCs w:val="28"/>
         </w:rPr>
       </w:pPr>
-      <w:bookmarkStart w:id="2" w:name="_Toc208978071"/>
+      <w:bookmarkStart w:id="2" w:name="_Toc209149116"/>
       <w:r>
         <w:rPr>
           <w:rFonts w:ascii="Montserrat" w:hAnsi="Montserrat"/>
@@ -2350,7 +2417,7 @@
           <w:szCs w:val="28"/>
         </w:rPr>
       </w:pPr>
-      <w:bookmarkStart w:id="3" w:name="_Toc208978072"/>
+      <w:bookmarkStart w:id="3" w:name="_Toc209149117"/>
       <w:r>
         <w:rPr>
           <w:rFonts w:ascii="Montserrat" w:hAnsi="Montserrat"/>
@@ -2874,7 +2941,7 @@
           <w:szCs w:val="28"/>
         </w:rPr>
       </w:pPr>
-      <w:bookmarkStart w:id="4" w:name="_Toc208978073"/>
+      <w:bookmarkStart w:id="4" w:name="_Toc209149118"/>
       <w:r>
         <w:rPr>
           <w:rFonts w:ascii="Montserrat" w:hAnsi="Montserrat"/>
@@ -3215,7 +3282,7 @@
           <w:szCs w:val="28"/>
         </w:rPr>
       </w:pPr>
-      <w:bookmarkStart w:id="5" w:name="_Toc208978074"/>
+      <w:bookmarkStart w:id="5" w:name="_Toc209149119"/>
       <w:r>
         <w:rPr>
           <w:rFonts w:ascii="Montserrat" w:hAnsi="Montserrat"/>
@@ -3425,7 +3492,7 @@
           <w:szCs w:val="28"/>
         </w:rPr>
       </w:pPr>
-      <w:bookmarkStart w:id="6" w:name="_Toc208978075"/>
+      <w:bookmarkStart w:id="6" w:name="_Toc209149120"/>
       <w:r>
         <w:rPr>
           <w:rFonts w:ascii="Montserrat" w:hAnsi="Montserrat"/>
@@ -3702,6 +3769,657 @@
     </w:p>
     <w:p>
       <w:pPr>
+        <w:pStyle w:val="Ttulo2"/>
+        <w:rPr>
+          <w:rFonts w:ascii="Montserrat" w:hAnsi="Montserrat"/>
+          <w:b/>
+          <w:bCs/>
+          <w:color w:val="000000" w:themeColor="text1"/>
+          <w:sz w:val="28"/>
+          <w:szCs w:val="28"/>
+        </w:rPr>
+      </w:pPr>
+      <w:r>
+        <w:rPr>
+          <w:rFonts w:ascii="Montserrat" w:hAnsi="Montserrat"/>
+          <w:b/>
+          <w:bCs/>
+          <w:color w:val="000000" w:themeColor="text1"/>
+          <w:sz w:val="28"/>
+          <w:szCs w:val="28"/>
+        </w:rPr>
+        <w:t>Sistema de Misiones</w:t>
+      </w:r>
+    </w:p>
+    <w:p>
+      <w:pPr>
+        <w:ind w:left="708"/>
+        <w:rPr>
+          <w:rFonts w:ascii="Montserrat" w:hAnsi="Montserrat"/>
+          <w:sz w:val="22"/>
+          <w:szCs w:val="22"/>
+        </w:rPr>
+      </w:pPr>
+      <w:r>
+        <w:rPr>
+          <w:rFonts w:ascii="Montserrat" w:hAnsi="Montserrat"/>
+          <w:sz w:val="22"/>
+          <w:szCs w:val="22"/>
+        </w:rPr>
+        <w:t xml:space="preserve">El juego cuenta con un </w:t>
+      </w:r>
+      <w:r>
+        <w:rPr>
+          <w:rFonts w:ascii="Montserrat" w:hAnsi="Montserrat"/>
+          <w:b/>
+          <w:bCs/>
+          <w:sz w:val="22"/>
+          <w:szCs w:val="22"/>
+        </w:rPr>
+        <w:t>sistema de misiones</w:t>
+      </w:r>
+      <w:r>
+        <w:rPr>
+          <w:rFonts w:ascii="Montserrat" w:hAnsi="Montserrat"/>
+          <w:sz w:val="22"/>
+          <w:szCs w:val="22"/>
+        </w:rPr>
+        <w:t xml:space="preserve"> diseñado para darle progresión y contexto narrativo </w:t>
+      </w:r>
+      <w:r>
+        <w:rPr>
+          <w:rFonts w:ascii="Montserrat" w:hAnsi="Montserrat"/>
+          <w:sz w:val="22"/>
+          <w:szCs w:val="22"/>
+        </w:rPr>
+        <w:t>a la jugabilidad.</w:t>
+      </w:r>
+    </w:p>
+    <w:p>
+      <w:pPr>
+        <w:ind w:firstLine="360"/>
+        <w:rPr>
+          <w:rFonts w:ascii="Montserrat" w:hAnsi="Montserrat"/>
+          <w:b/>
+          <w:bCs/>
+          <w:sz w:val="22"/>
+          <w:szCs w:val="22"/>
+        </w:rPr>
+      </w:pPr>
+      <w:r>
+        <w:rPr>
+          <w:rFonts w:ascii="Montserrat" w:hAnsi="Montserrat"/>
+          <w:b/>
+          <w:bCs/>
+          <w:sz w:val="22"/>
+          <w:szCs w:val="22"/>
+        </w:rPr>
+        <w:t>Objetivo del sistema</w:t>
+      </w:r>
+    </w:p>
+    <w:p>
+      <w:pPr>
+        <w:numPr>
+          <w:ilvl w:val="0"/>
+          <w:numId w:val="44"/>
+        </w:numPr>
+        <w:rPr>
+          <w:rFonts w:ascii="Montserrat" w:hAnsi="Montserrat"/>
+          <w:sz w:val="22"/>
+          <w:szCs w:val="22"/>
+        </w:rPr>
+      </w:pPr>
+      <w:r>
+        <w:rPr>
+          <w:rFonts w:ascii="Montserrat" w:hAnsi="Montserrat"/>
+          <w:sz w:val="22"/>
+          <w:szCs w:val="22"/>
+        </w:rPr>
+        <w:t xml:space="preserve">Darle al jugador un </w:t>
+      </w:r>
+      <w:r>
+        <w:rPr>
+          <w:rFonts w:ascii="Montserrat" w:hAnsi="Montserrat"/>
+          <w:b/>
+          <w:bCs/>
+          <w:sz w:val="22"/>
+          <w:szCs w:val="22"/>
+        </w:rPr>
+        <w:t>propósito concreto</w:t>
+      </w:r>
+      <w:r>
+        <w:rPr>
+          <w:rFonts w:ascii="Montserrat" w:hAnsi="Montserrat"/>
+          <w:sz w:val="22"/>
+          <w:szCs w:val="22"/>
+        </w:rPr>
+        <w:t xml:space="preserve"> en cada nivel</w:t>
+      </w:r>
+    </w:p>
+    <w:p>
+      <w:pPr>
+        <w:numPr>
+          <w:ilvl w:val="0"/>
+          <w:numId w:val="44"/>
+        </w:numPr>
+        <w:rPr>
+          <w:rFonts w:ascii="Montserrat" w:hAnsi="Montserrat"/>
+          <w:sz w:val="22"/>
+          <w:szCs w:val="22"/>
+        </w:rPr>
+      </w:pPr>
+      <w:r>
+        <w:rPr>
+          <w:rFonts w:ascii="Montserrat" w:hAnsi="Montserrat"/>
+          <w:sz w:val="22"/>
+          <w:szCs w:val="22"/>
+        </w:rPr>
+        <w:t xml:space="preserve">Introducir </w:t>
+      </w:r>
+      <w:r>
+        <w:rPr>
+          <w:rFonts w:ascii="Montserrat" w:hAnsi="Montserrat"/>
+          <w:b/>
+          <w:bCs/>
+          <w:sz w:val="22"/>
+          <w:szCs w:val="22"/>
+        </w:rPr>
+        <w:t>narrativa ligera</w:t>
+      </w:r>
+      <w:r>
+        <w:rPr>
+          <w:rFonts w:ascii="Montserrat" w:hAnsi="Montserrat"/>
+          <w:sz w:val="22"/>
+          <w:szCs w:val="22"/>
+        </w:rPr>
+        <w:t xml:space="preserve"> mediante diálogos entre el protagonista (UIABOT) y personajes secundarios.</w:t>
+      </w:r>
+    </w:p>
+    <w:p>
+      <w:pPr>
+        <w:numPr>
+          <w:ilvl w:val="0"/>
+          <w:numId w:val="44"/>
+        </w:numPr>
+        <w:rPr>
+          <w:rFonts w:ascii="Montserrat" w:hAnsi="Montserrat"/>
+          <w:sz w:val="22"/>
+          <w:szCs w:val="22"/>
+        </w:rPr>
+      </w:pPr>
+      <w:r>
+        <w:rPr>
+          <w:rFonts w:ascii="Montserrat" w:hAnsi="Montserrat"/>
+          <w:sz w:val="22"/>
+          <w:szCs w:val="22"/>
+        </w:rPr>
+        <w:t xml:space="preserve">Permitir que cada misión tenga un </w:t>
+      </w:r>
+      <w:r>
+        <w:rPr>
+          <w:rFonts w:ascii="Montserrat" w:hAnsi="Montserrat"/>
+          <w:b/>
+          <w:bCs/>
+          <w:sz w:val="22"/>
+          <w:szCs w:val="22"/>
+        </w:rPr>
+        <w:t>tono distinto</w:t>
+      </w:r>
+      <w:r>
+        <w:rPr>
+          <w:rFonts w:ascii="Montserrat" w:hAnsi="Montserrat"/>
+          <w:sz w:val="22"/>
+          <w:szCs w:val="22"/>
+        </w:rPr>
+        <w:t xml:space="preserve"> (humor, sarcasmo, aventura) sin modificar la jugabilidad central.</w:t>
+      </w:r>
+    </w:p>
+    <w:p>
+      <w:pPr>
+        <w:ind w:left="360"/>
+        <w:rPr>
+          <w:rFonts w:ascii="Montserrat" w:hAnsi="Montserrat"/>
+          <w:b/>
+          <w:bCs/>
+          <w:sz w:val="22"/>
+          <w:szCs w:val="22"/>
+        </w:rPr>
+      </w:pPr>
+      <w:r>
+        <w:rPr>
+          <w:rFonts w:ascii="Montserrat" w:hAnsi="Montserrat"/>
+          <w:b/>
+          <w:bCs/>
+          <w:sz w:val="22"/>
+          <w:szCs w:val="22"/>
+        </w:rPr>
+        <w:t>Estructura técnica</w:t>
+      </w:r>
+    </w:p>
+    <w:p>
+      <w:pPr>
+        <w:numPr>
+          <w:ilvl w:val="0"/>
+          <w:numId w:val="45"/>
+        </w:numPr>
+        <w:rPr>
+          <w:rFonts w:ascii="Montserrat" w:hAnsi="Montserrat"/>
+          <w:sz w:val="22"/>
+          <w:szCs w:val="22"/>
+        </w:rPr>
+      </w:pPr>
+      <w:r>
+        <w:rPr>
+          <w:rFonts w:ascii="Montserrat" w:hAnsi="Montserrat"/>
+          <w:sz w:val="22"/>
+          <w:szCs w:val="22"/>
+        </w:rPr>
+        <w:t xml:space="preserve">Cada misión está definida como una </w:t>
+      </w:r>
+      <w:r>
+        <w:rPr>
+          <w:rFonts w:ascii="Montserrat" w:hAnsi="Montserrat"/>
+          <w:b/>
+          <w:bCs/>
+          <w:sz w:val="22"/>
+          <w:szCs w:val="22"/>
+        </w:rPr>
+        <w:t>escena independiente</w:t>
+      </w:r>
+      <w:r>
+        <w:rPr>
+          <w:rFonts w:ascii="Montserrat" w:hAnsi="Montserrat"/>
+          <w:sz w:val="22"/>
+          <w:szCs w:val="22"/>
+        </w:rPr>
+        <w:t xml:space="preserve"> que contiene:</w:t>
+      </w:r>
+    </w:p>
+    <w:p>
+      <w:pPr>
+        <w:numPr>
+          <w:ilvl w:val="1"/>
+          <w:numId w:val="45"/>
+        </w:numPr>
+        <w:rPr>
+          <w:rFonts w:ascii="Montserrat" w:hAnsi="Montserrat"/>
+          <w:sz w:val="22"/>
+          <w:szCs w:val="22"/>
+        </w:rPr>
+      </w:pPr>
+      <w:r>
+        <w:rPr>
+          <w:rFonts w:ascii="Montserrat" w:hAnsi="Montserrat"/>
+          <w:b/>
+          <w:bCs/>
+          <w:sz w:val="22"/>
+          <w:szCs w:val="22"/>
+        </w:rPr>
+        <w:t>Información del remitente y destinatario del paquete.</w:t>
+      </w:r>
+    </w:p>
+    <w:p>
+      <w:pPr>
+        <w:numPr>
+          <w:ilvl w:val="1"/>
+          <w:numId w:val="45"/>
+        </w:numPr>
+        <w:rPr>
+          <w:rFonts w:ascii="Montserrat" w:hAnsi="Montserrat"/>
+          <w:sz w:val="22"/>
+          <w:szCs w:val="22"/>
+        </w:rPr>
+      </w:pPr>
+      <w:r>
+        <w:rPr>
+          <w:rFonts w:ascii="Montserrat" w:hAnsi="Montserrat"/>
+          <w:b/>
+          <w:bCs/>
+          <w:sz w:val="22"/>
+          <w:szCs w:val="22"/>
+        </w:rPr>
+        <w:t>Diálogos predefinidos</w:t>
+      </w:r>
+      <w:r>
+        <w:rPr>
+          <w:rFonts w:ascii="Montserrat" w:hAnsi="Montserrat"/>
+          <w:sz w:val="22"/>
+          <w:szCs w:val="22"/>
+        </w:rPr>
+        <w:t xml:space="preserve"> en formato JSON</w:t>
+      </w:r>
+      <w:r>
+        <w:rPr>
+          <w:rFonts w:ascii="Montserrat" w:hAnsi="Montserrat"/>
+          <w:sz w:val="22"/>
+          <w:szCs w:val="22"/>
+        </w:rPr>
+        <w:t xml:space="preserve"> adentro de un array</w:t>
+      </w:r>
+      <w:r>
+        <w:rPr>
+          <w:rFonts w:ascii="Montserrat" w:hAnsi="Montserrat"/>
+          <w:sz w:val="22"/>
+          <w:szCs w:val="22"/>
+        </w:rPr>
+        <w:t xml:space="preserve"> o estructura de lista de diccionarios (con atributos: speaker, </w:t>
+      </w:r>
+      <w:proofErr w:type="spellStart"/>
+      <w:r>
+        <w:rPr>
+          <w:rFonts w:ascii="Montserrat" w:hAnsi="Montserrat"/>
+          <w:sz w:val="22"/>
+          <w:szCs w:val="22"/>
+        </w:rPr>
+        <w:t>text</w:t>
+      </w:r>
+      <w:proofErr w:type="spellEnd"/>
+      <w:r>
+        <w:rPr>
+          <w:rFonts w:ascii="Montserrat" w:hAnsi="Montserrat"/>
+          <w:sz w:val="22"/>
+          <w:szCs w:val="22"/>
+        </w:rPr>
+        <w:t>, position</w:t>
+      </w:r>
+      <w:r>
+        <w:rPr>
+          <w:rFonts w:ascii="Montserrat" w:hAnsi="Montserrat"/>
+          <w:sz w:val="22"/>
+          <w:szCs w:val="22"/>
+        </w:rPr>
+        <w:t xml:space="preserve">, </w:t>
+      </w:r>
+      <w:proofErr w:type="spellStart"/>
+      <w:r>
+        <w:rPr>
+          <w:rFonts w:ascii="Montserrat" w:hAnsi="Montserrat"/>
+          <w:sz w:val="22"/>
+          <w:szCs w:val="22"/>
+        </w:rPr>
+        <w:t>emotion</w:t>
+      </w:r>
+      <w:proofErr w:type="spellEnd"/>
+      <w:r>
+        <w:rPr>
+          <w:rFonts w:ascii="Montserrat" w:hAnsi="Montserrat"/>
+          <w:sz w:val="22"/>
+          <w:szCs w:val="22"/>
+        </w:rPr>
+        <w:t>).</w:t>
+      </w:r>
+    </w:p>
+    <w:p>
+      <w:pPr>
+        <w:ind w:left="360"/>
+        <w:rPr>
+          <w:rFonts w:ascii="Montserrat" w:hAnsi="Montserrat"/>
+          <w:sz w:val="22"/>
+          <w:szCs w:val="22"/>
+        </w:rPr>
+      </w:pPr>
+      <w:r>
+        <w:rPr>
+          <w:rFonts w:ascii="Montserrat" w:hAnsi="Montserrat"/>
+          <w:sz w:val="22"/>
+          <w:szCs w:val="22"/>
+        </w:rPr>
+        <w:t xml:space="preserve">El sistema permite </w:t>
+      </w:r>
+      <w:r>
+        <w:rPr>
+          <w:rFonts w:ascii="Montserrat" w:hAnsi="Montserrat"/>
+          <w:b/>
+          <w:bCs/>
+          <w:sz w:val="22"/>
+          <w:szCs w:val="22"/>
+        </w:rPr>
+        <w:t>agregar nuevas misiones fácilmente</w:t>
+      </w:r>
+      <w:r>
+        <w:rPr>
+          <w:rFonts w:ascii="Montserrat" w:hAnsi="Montserrat"/>
+          <w:sz w:val="22"/>
+          <w:szCs w:val="22"/>
+        </w:rPr>
+        <w:t xml:space="preserve">: </w:t>
+      </w:r>
+      <w:r>
+        <w:rPr>
+          <w:rFonts w:ascii="Montserrat" w:hAnsi="Montserrat"/>
+          <w:sz w:val="22"/>
+          <w:szCs w:val="22"/>
+        </w:rPr>
+        <w:t xml:space="preserve">es tan fácil </w:t>
+      </w:r>
+      <w:r>
+        <w:rPr>
+          <w:rFonts w:ascii="Montserrat" w:hAnsi="Montserrat"/>
+          <w:sz w:val="22"/>
+          <w:szCs w:val="22"/>
+        </w:rPr>
+        <w:t>co</w:t>
+      </w:r>
+      <w:r>
+        <w:rPr>
+          <w:rFonts w:ascii="Montserrat" w:hAnsi="Montserrat"/>
+          <w:sz w:val="22"/>
+          <w:szCs w:val="22"/>
+        </w:rPr>
+        <w:t xml:space="preserve">mo </w:t>
+      </w:r>
+      <w:r>
+        <w:rPr>
+          <w:rFonts w:ascii="Montserrat" w:hAnsi="Montserrat"/>
+          <w:sz w:val="22"/>
+          <w:szCs w:val="22"/>
+        </w:rPr>
+        <w:t xml:space="preserve">incluir un nuevo </w:t>
+      </w:r>
+      <w:r>
+        <w:rPr>
+          <w:rFonts w:ascii="Montserrat" w:hAnsi="Montserrat"/>
+          <w:sz w:val="22"/>
+          <w:szCs w:val="22"/>
+        </w:rPr>
+        <w:t xml:space="preserve">array </w:t>
+      </w:r>
+      <w:r>
+        <w:rPr>
+          <w:rFonts w:ascii="Montserrat" w:hAnsi="Montserrat"/>
+          <w:sz w:val="22"/>
+          <w:szCs w:val="22"/>
+        </w:rPr>
+        <w:t>de configuración con diálogos y parámetros, sin cambiar la lógica central.</w:t>
+      </w:r>
+    </w:p>
+    <w:p>
+      <w:pPr>
+        <w:pStyle w:val="Ttulo2"/>
+        <w:rPr>
+          <w:rFonts w:ascii="Montserrat" w:hAnsi="Montserrat"/>
+          <w:b/>
+          <w:bCs/>
+          <w:color w:val="000000" w:themeColor="text1"/>
+          <w:sz w:val="28"/>
+          <w:szCs w:val="28"/>
+        </w:rPr>
+      </w:pPr>
+      <w:r>
+        <w:rPr>
+          <w:rFonts w:ascii="Montserrat" w:hAnsi="Montserrat"/>
+          <w:b/>
+          <w:bCs/>
+          <w:color w:val="000000" w:themeColor="text1"/>
+          <w:sz w:val="28"/>
+          <w:szCs w:val="28"/>
+        </w:rPr>
+        <w:lastRenderedPageBreak/>
+        <w:t>Modo Infinito</w:t>
+      </w:r>
+    </w:p>
+    <w:p>
+      <w:pPr>
+        <w:rPr>
+          <w:rFonts w:ascii="Montserrat" w:hAnsi="Montserrat"/>
+          <w:sz w:val="22"/>
+          <w:szCs w:val="22"/>
+        </w:rPr>
+      </w:pPr>
+      <w:r>
+        <w:rPr>
+          <w:rFonts w:ascii="Montserrat" w:hAnsi="Montserrat"/>
+          <w:sz w:val="22"/>
+          <w:szCs w:val="22"/>
+        </w:rPr>
+        <w:t xml:space="preserve">Pensado como un </w:t>
+      </w:r>
+      <w:r>
+        <w:rPr>
+          <w:rFonts w:ascii="Montserrat" w:hAnsi="Montserrat"/>
+          <w:b/>
+          <w:bCs/>
+          <w:sz w:val="22"/>
+          <w:szCs w:val="22"/>
+        </w:rPr>
+        <w:t>desafío arcade</w:t>
+      </w:r>
+      <w:r>
+        <w:rPr>
+          <w:rFonts w:ascii="Montserrat" w:hAnsi="Montserrat"/>
+          <w:sz w:val="22"/>
+          <w:szCs w:val="22"/>
+        </w:rPr>
+        <w:t xml:space="preserve"> para quienes quieran jugar sin límites</w:t>
+      </w:r>
+      <w:r>
+        <w:rPr>
+          <w:rFonts w:ascii="Montserrat" w:hAnsi="Montserrat"/>
+          <w:sz w:val="22"/>
+          <w:szCs w:val="22"/>
+        </w:rPr>
+        <w:t>.</w:t>
+      </w:r>
+    </w:p>
+    <w:p>
+      <w:pPr>
+        <w:numPr>
+          <w:ilvl w:val="0"/>
+          <w:numId w:val="46"/>
+        </w:numPr>
+        <w:rPr>
+          <w:rFonts w:ascii="Montserrat" w:hAnsi="Montserrat"/>
+          <w:sz w:val="22"/>
+          <w:szCs w:val="22"/>
+        </w:rPr>
+      </w:pPr>
+      <w:r>
+        <w:rPr>
+          <w:rFonts w:ascii="Montserrat" w:hAnsi="Montserrat"/>
+          <w:sz w:val="22"/>
+          <w:szCs w:val="22"/>
+        </w:rPr>
+        <w:t>El jugador controla a UIABOT en un entorno de tráfico infinito</w:t>
+      </w:r>
+    </w:p>
+    <w:p>
+      <w:pPr>
+        <w:numPr>
+          <w:ilvl w:val="1"/>
+          <w:numId w:val="46"/>
+        </w:numPr>
+        <w:rPr>
+          <w:rFonts w:ascii="Montserrat" w:hAnsi="Montserrat"/>
+          <w:sz w:val="22"/>
+          <w:szCs w:val="22"/>
+        </w:rPr>
+      </w:pPr>
+      <w:r>
+        <w:rPr>
+          <w:rFonts w:ascii="Montserrat" w:hAnsi="Montserrat"/>
+          <w:sz w:val="22"/>
+          <w:szCs w:val="22"/>
+        </w:rPr>
+        <w:t xml:space="preserve">Las plataformas y </w:t>
+      </w:r>
+      <w:proofErr w:type="spellStart"/>
+      <w:r>
+        <w:rPr>
+          <w:rFonts w:ascii="Montserrat" w:hAnsi="Montserrat"/>
+          <w:sz w:val="22"/>
+          <w:szCs w:val="22"/>
+        </w:rPr>
+        <w:t>power</w:t>
+      </w:r>
+      <w:proofErr w:type="spellEnd"/>
+      <w:r>
+        <w:rPr>
+          <w:rFonts w:ascii="Montserrat" w:hAnsi="Montserrat"/>
+          <w:sz w:val="22"/>
+          <w:szCs w:val="22"/>
+        </w:rPr>
+        <w:t>-ups se distribuyen de forma coherente según las reglas de salto/</w:t>
+      </w:r>
+      <w:proofErr w:type="spellStart"/>
+      <w:r>
+        <w:rPr>
+          <w:rFonts w:ascii="Montserrat" w:hAnsi="Montserrat"/>
+          <w:sz w:val="22"/>
+          <w:szCs w:val="22"/>
+        </w:rPr>
+        <w:t>dash</w:t>
+      </w:r>
+      <w:proofErr w:type="spellEnd"/>
+      <w:r>
+        <w:rPr>
+          <w:rFonts w:ascii="Montserrat" w:hAnsi="Montserrat"/>
+          <w:sz w:val="22"/>
+          <w:szCs w:val="22"/>
+        </w:rPr>
+        <w:t>.</w:t>
+      </w:r>
+    </w:p>
+    <w:p>
+      <w:pPr>
+        <w:numPr>
+          <w:ilvl w:val="0"/>
+          <w:numId w:val="46"/>
+        </w:numPr>
+        <w:rPr>
+          <w:rFonts w:ascii="Montserrat" w:hAnsi="Montserrat"/>
+          <w:sz w:val="22"/>
+          <w:szCs w:val="22"/>
+        </w:rPr>
+      </w:pPr>
+      <w:r>
+        <w:rPr>
+          <w:rFonts w:ascii="Montserrat" w:hAnsi="Montserrat"/>
+          <w:sz w:val="22"/>
+          <w:szCs w:val="22"/>
+        </w:rPr>
+        <w:t xml:space="preserve">El objetivo es sobrevivir el mayor tiempo posible, acumulando </w:t>
+      </w:r>
+      <w:r>
+        <w:rPr>
+          <w:rFonts w:ascii="Montserrat" w:hAnsi="Montserrat"/>
+          <w:b/>
+          <w:bCs/>
+          <w:sz w:val="22"/>
+          <w:szCs w:val="22"/>
+        </w:rPr>
+        <w:t>kilómetros recorridos</w:t>
+      </w:r>
+      <w:r>
+        <w:rPr>
+          <w:rFonts w:ascii="Montserrat" w:hAnsi="Montserrat"/>
+          <w:sz w:val="22"/>
+          <w:szCs w:val="22"/>
+        </w:rPr>
+        <w:t xml:space="preserve"> como puntaje.</w:t>
+      </w:r>
+    </w:p>
+    <w:p>
+      <w:pPr>
         <w:pStyle w:val="Ttulo1"/>
         <w:rPr>
           <w:rFonts w:ascii="Montserrat" w:hAnsi="Montserrat"/>
@@ -3712,7 +4430,7 @@
           <w:szCs w:val="36"/>
         </w:rPr>
       </w:pPr>
-      <w:bookmarkStart w:id="7" w:name="_Toc208978076"/>
+      <w:bookmarkStart w:id="7" w:name="_Toc209149121"/>
       <w:proofErr w:type="spellStart"/>
       <w:r>
         <w:rPr>
@@ -3773,7 +4491,7 @@
           <w:szCs w:val="28"/>
         </w:rPr>
       </w:pPr>
-      <w:bookmarkStart w:id="8" w:name="_Toc208978077"/>
+      <w:bookmarkStart w:id="8" w:name="_Toc209149122"/>
       <w:proofErr w:type="spellStart"/>
       <w:r>
         <w:rPr>
@@ -4146,136 +4864,136 @@
           <w:sz w:val="22"/>
           <w:szCs w:val="22"/>
         </w:rPr>
+        <w:t>"Mi juego tiene colisiones entre jugador y autos. Necesito hacer el sistema más</w:t>
+      </w:r>
+    </w:p>
+    <w:p>
+      <w:pPr>
+        <w:ind w:left="360"/>
+        <w:rPr>
+          <w:rFonts w:ascii="Montserrat" w:hAnsi="Montserrat"/>
+          <w:sz w:val="22"/>
+          <w:szCs w:val="22"/>
+        </w:rPr>
+      </w:pPr>
+      <w:r>
+        <w:rPr>
+          <w:rFonts w:ascii="Montserrat" w:hAnsi="Montserrat"/>
+          <w:sz w:val="22"/>
+          <w:szCs w:val="22"/>
+        </w:rPr>
+        <w:t xml:space="preserve">justo, con </w:t>
+      </w:r>
+      <w:proofErr w:type="spellStart"/>
+      <w:r>
+        <w:rPr>
+          <w:rFonts w:ascii="Montserrat" w:hAnsi="Montserrat"/>
+          <w:sz w:val="22"/>
+          <w:szCs w:val="22"/>
+        </w:rPr>
+        <w:t>hitboxes</w:t>
+      </w:r>
+      <w:proofErr w:type="spellEnd"/>
+      <w:r>
+        <w:rPr>
+          <w:rFonts w:ascii="Montserrat" w:hAnsi="Montserrat"/>
+          <w:sz w:val="22"/>
+          <w:szCs w:val="22"/>
+        </w:rPr>
+        <w:t xml:space="preserve"> más pequeñas y que no sea tan difícil esquivar los autos."</w:t>
+      </w:r>
+    </w:p>
+    <w:p>
+      <w:pPr>
+        <w:rPr>
+          <w:rFonts w:ascii="Montserrat" w:hAnsi="Montserrat"/>
+          <w:b/>
+          <w:bCs/>
+          <w:sz w:val="22"/>
+          <w:szCs w:val="22"/>
+        </w:rPr>
+      </w:pPr>
+      <w:r>
+        <w:rPr>
+          <w:rFonts w:ascii="Montserrat" w:hAnsi="Montserrat"/>
+          <w:b/>
+          <w:bCs/>
+          <w:sz w:val="22"/>
+          <w:szCs w:val="22"/>
+        </w:rPr>
+        <w:t>Mejora de efectos visuales:</w:t>
+      </w:r>
+    </w:p>
+    <w:p>
+      <w:pPr>
+        <w:ind w:firstLine="708"/>
+        <w:rPr>
+          <w:rFonts w:ascii="Montserrat" w:hAnsi="Montserrat"/>
+          <w:sz w:val="22"/>
+          <w:szCs w:val="22"/>
+        </w:rPr>
+      </w:pPr>
+      <w:r>
+        <w:rPr>
+          <w:rFonts w:ascii="Montserrat" w:hAnsi="Montserrat"/>
+          <w:sz w:val="22"/>
+          <w:szCs w:val="22"/>
+        </w:rPr>
+        <w:t xml:space="preserve">"Quiero agregar efectos visuales a mi juego: </w:t>
+      </w:r>
+    </w:p>
+    <w:p>
+      <w:pPr>
+        <w:ind w:left="1800"/>
+        <w:rPr>
+          <w:rFonts w:ascii="Montserrat" w:hAnsi="Montserrat"/>
+          <w:sz w:val="22"/>
+          <w:szCs w:val="22"/>
+        </w:rPr>
+      </w:pPr>
+      <w:r>
+        <w:rPr>
+          <w:rFonts w:ascii="Montserrat" w:hAnsi="Montserrat"/>
+          <w:sz w:val="22"/>
+          <w:szCs w:val="22"/>
+        </w:rPr>
+        <w:t xml:space="preserve">Estela de </w:t>
+      </w:r>
+      <w:proofErr w:type="spellStart"/>
+      <w:r>
+        <w:rPr>
+          <w:rFonts w:ascii="Montserrat" w:hAnsi="Montserrat"/>
+          <w:sz w:val="22"/>
+          <w:szCs w:val="22"/>
+        </w:rPr>
+        <w:t>dash</w:t>
+      </w:r>
+      <w:proofErr w:type="spellEnd"/>
+      <w:r>
+        <w:rPr>
+          <w:rFonts w:ascii="Montserrat" w:hAnsi="Montserrat"/>
+          <w:sz w:val="22"/>
+          <w:szCs w:val="22"/>
+        </w:rPr>
+        <w:t xml:space="preserve"> cuando el jugador usa la habilidad especial</w:t>
+      </w:r>
+    </w:p>
+    <w:p>
+      <w:pPr>
+        <w:ind w:left="1800"/>
+        <w:rPr>
+          <w:rFonts w:ascii="Montserrat" w:hAnsi="Montserrat"/>
+          <w:sz w:val="22"/>
+          <w:szCs w:val="22"/>
+        </w:rPr>
+      </w:pPr>
+      <w:r>
+        <w:rPr>
+          <w:rFonts w:ascii="Montserrat" w:hAnsi="Montserrat"/>
+          <w:sz w:val="22"/>
+          <w:szCs w:val="22"/>
+        </w:rPr>
         <w:lastRenderedPageBreak/>
-        <w:t>"Mi juego tiene colisiones entre jugador y autos. Necesito hacer el sistema más</w:t>
-      </w:r>
-    </w:p>
-    <w:p>
-      <w:pPr>
-        <w:ind w:left="360"/>
-        <w:rPr>
-          <w:rFonts w:ascii="Montserrat" w:hAnsi="Montserrat"/>
-          <w:sz w:val="22"/>
-          <w:szCs w:val="22"/>
-        </w:rPr>
-      </w:pPr>
-      <w:r>
-        <w:rPr>
-          <w:rFonts w:ascii="Montserrat" w:hAnsi="Montserrat"/>
-          <w:sz w:val="22"/>
-          <w:szCs w:val="22"/>
-        </w:rPr>
-        <w:t xml:space="preserve">justo, con </w:t>
-      </w:r>
-      <w:proofErr w:type="spellStart"/>
-      <w:r>
-        <w:rPr>
-          <w:rFonts w:ascii="Montserrat" w:hAnsi="Montserrat"/>
-          <w:sz w:val="22"/>
-          <w:szCs w:val="22"/>
-        </w:rPr>
-        <w:t>hitboxes</w:t>
-      </w:r>
-      <w:proofErr w:type="spellEnd"/>
-      <w:r>
-        <w:rPr>
-          <w:rFonts w:ascii="Montserrat" w:hAnsi="Montserrat"/>
-          <w:sz w:val="22"/>
-          <w:szCs w:val="22"/>
-        </w:rPr>
-        <w:t xml:space="preserve"> más pequeñas y que no sea tan difícil esquivar los autos."</w:t>
-      </w:r>
-    </w:p>
-    <w:p>
-      <w:pPr>
-        <w:rPr>
-          <w:rFonts w:ascii="Montserrat" w:hAnsi="Montserrat"/>
-          <w:b/>
-          <w:bCs/>
-          <w:sz w:val="22"/>
-          <w:szCs w:val="22"/>
-        </w:rPr>
-      </w:pPr>
-      <w:r>
-        <w:rPr>
-          <w:rFonts w:ascii="Montserrat" w:hAnsi="Montserrat"/>
-          <w:b/>
-          <w:bCs/>
-          <w:sz w:val="22"/>
-          <w:szCs w:val="22"/>
-        </w:rPr>
-        <w:t>Mejora de efectos visuales:</w:t>
-      </w:r>
-    </w:p>
-    <w:p>
-      <w:pPr>
-        <w:ind w:firstLine="708"/>
-        <w:rPr>
-          <w:rFonts w:ascii="Montserrat" w:hAnsi="Montserrat"/>
-          <w:sz w:val="22"/>
-          <w:szCs w:val="22"/>
-        </w:rPr>
-      </w:pPr>
-      <w:r>
-        <w:rPr>
-          <w:rFonts w:ascii="Montserrat" w:hAnsi="Montserrat"/>
-          <w:sz w:val="22"/>
-          <w:szCs w:val="22"/>
-        </w:rPr>
-        <w:t xml:space="preserve">"Quiero agregar efectos visuales a mi juego: </w:t>
-      </w:r>
-    </w:p>
-    <w:p>
-      <w:pPr>
-        <w:ind w:left="1800"/>
-        <w:rPr>
-          <w:rFonts w:ascii="Montserrat" w:hAnsi="Montserrat"/>
-          <w:sz w:val="22"/>
-          <w:szCs w:val="22"/>
-        </w:rPr>
-      </w:pPr>
-      <w:r>
-        <w:rPr>
-          <w:rFonts w:ascii="Montserrat" w:hAnsi="Montserrat"/>
-          <w:sz w:val="22"/>
-          <w:szCs w:val="22"/>
-        </w:rPr>
-        <w:t xml:space="preserve">Estela de </w:t>
-      </w:r>
-      <w:proofErr w:type="spellStart"/>
-      <w:r>
-        <w:rPr>
-          <w:rFonts w:ascii="Montserrat" w:hAnsi="Montserrat"/>
-          <w:sz w:val="22"/>
-          <w:szCs w:val="22"/>
-        </w:rPr>
-        <w:t>dash</w:t>
-      </w:r>
-      <w:proofErr w:type="spellEnd"/>
-      <w:r>
-        <w:rPr>
-          <w:rFonts w:ascii="Montserrat" w:hAnsi="Montserrat"/>
-          <w:sz w:val="22"/>
-          <w:szCs w:val="22"/>
-        </w:rPr>
-        <w:t xml:space="preserve"> cuando el jugador usa la habilidad especial</w:t>
-      </w:r>
-    </w:p>
-    <w:p>
-      <w:pPr>
-        <w:ind w:left="1800"/>
-        <w:rPr>
-          <w:rFonts w:ascii="Montserrat" w:hAnsi="Montserrat"/>
-          <w:sz w:val="22"/>
-          <w:szCs w:val="22"/>
-        </w:rPr>
-      </w:pPr>
-      <w:r>
-        <w:rPr>
-          <w:rFonts w:ascii="Montserrat" w:hAnsi="Montserrat"/>
-          <w:sz w:val="22"/>
-          <w:szCs w:val="22"/>
-        </w:rPr>
         <w:t xml:space="preserve">Efectos de </w:t>
       </w:r>
       <w:proofErr w:type="spellStart"/>
@@ -4673,7 +5391,7 @@
           <w:szCs w:val="28"/>
         </w:rPr>
       </w:pPr>
-      <w:bookmarkStart w:id="9" w:name="_Toc208978078"/>
+      <w:bookmarkStart w:id="9" w:name="_Toc209149123"/>
       <w:proofErr w:type="spellStart"/>
       <w:r>
         <w:rPr>
@@ -4909,7 +5627,6 @@
           <w:sz w:val="22"/>
           <w:szCs w:val="22"/>
         </w:rPr>
-        <w:lastRenderedPageBreak/>
         <w:t>"</w:t>
       </w:r>
       <w:r>
@@ -5003,7 +5720,7 @@
           <w:szCs w:val="32"/>
         </w:rPr>
       </w:pPr>
-      <w:bookmarkStart w:id="10" w:name="_Toc208978079"/>
+      <w:bookmarkStart w:id="10" w:name="_Toc209149124"/>
       <w:r>
         <w:rPr>
           <w:rFonts w:ascii="Montserrat" w:hAnsi="Montserrat"/>
@@ -5158,6 +5875,7 @@
           <w:sz w:val="22"/>
           <w:szCs w:val="22"/>
         </w:rPr>
+        <w:lastRenderedPageBreak/>
         <w:t>Cache de textos (HUD)</w:t>
       </w:r>
       <w:r>
@@ -5368,7 +6086,7 @@
           <w:szCs w:val="28"/>
         </w:rPr>
       </w:pPr>
-      <w:bookmarkStart w:id="11" w:name="_Toc208978080"/>
+      <w:bookmarkStart w:id="11" w:name="_Toc209149125"/>
       <w:proofErr w:type="spellStart"/>
       <w:r>
         <w:rPr>
@@ -5995,7 +6713,6 @@
           <w:i/>
           <w:iCs/>
         </w:rPr>
-        <w:lastRenderedPageBreak/>
         <w:t>Por qué lo hicimos</w:t>
       </w:r>
     </w:p>
@@ -6332,6 +7049,7 @@
           <w:sz w:val="22"/>
           <w:szCs w:val="22"/>
         </w:rPr>
+        <w:lastRenderedPageBreak/>
         <w:t>a</w:t>
       </w:r>
       <w:r>
@@ -7087,7 +7805,7 @@
           <w:lang w:val="en-US"/>
         </w:rPr>
       </w:pPr>
-      <w:bookmarkStart w:id="13" w:name="_Toc208978081"/>
+      <w:bookmarkStart w:id="13" w:name="_Toc209149126"/>
       <w:r>
         <w:rPr>
           <w:rFonts w:ascii="Montserrat" w:hAnsi="Montserrat"/>
@@ -7238,7 +7956,6 @@
         <w:rPr>
           <w:rFonts w:ascii="Montserrat" w:hAnsi="Montserrat"/>
         </w:rPr>
-        <w:lastRenderedPageBreak/>
         <w:t>Mantener versiones escaladas/recortadas si hace falta (ej. para múltiples resoluciones).</w:t>
       </w:r>
     </w:p>
@@ -7454,6 +8171,7 @@
           <w:b/>
           <w:bCs/>
         </w:rPr>
+        <w:lastRenderedPageBreak/>
         <w:t>Impacto</w:t>
       </w:r>
     </w:p>
@@ -7570,48 +8288,45 @@
     </w:p>
     <w:p>
       <w:pPr>
-        <w:rPr>
-          <w:rFonts w:ascii="Montserrat" w:hAnsi="Montserrat"/>
-        </w:rPr>
-      </w:pPr>
-      <w:r>
-        <w:rPr>
-          <w:rFonts w:ascii="Montserrat" w:hAnsi="Montserrat"/>
-        </w:rPr>
-        <w:t xml:space="preserve">3) Cache de textos (HUD) con </w:t>
-      </w:r>
-      <w:proofErr w:type="spellStart"/>
-      <w:r>
-        <w:rPr>
-          <w:rFonts w:ascii="Montserrat" w:hAnsi="Montserrat"/>
-        </w:rPr>
-        <w:t>dirty</w:t>
-      </w:r>
-      <w:proofErr w:type="spellEnd"/>
-      <w:r>
-        <w:rPr>
-          <w:rFonts w:ascii="Montserrat" w:hAnsi="Montserrat"/>
-        </w:rPr>
-        <w:t xml:space="preserve"> </w:t>
-      </w:r>
-      <w:proofErr w:type="spellStart"/>
-      <w:r>
-        <w:rPr>
-          <w:rFonts w:ascii="Montserrat" w:hAnsi="Montserrat"/>
-        </w:rPr>
-        <w:t>flags</w:t>
-      </w:r>
-      <w:proofErr w:type="spellEnd"/>
-    </w:p>
-    <w:p>
-      <w:pPr>
-        <w:rPr>
-          <w:rFonts w:ascii="Montserrat" w:hAnsi="Montserrat"/>
-        </w:rPr>
-      </w:pPr>
-      <w:r>
-        <w:rPr>
-          <w:rFonts w:ascii="Montserrat" w:hAnsi="Montserrat"/>
+        <w:pStyle w:val="Ttulo2"/>
+        <w:rPr>
+          <w:rFonts w:ascii="Montserrat" w:hAnsi="Montserrat"/>
+          <w:b/>
+          <w:bCs/>
+          <w:color w:val="000000" w:themeColor="text1"/>
+          <w:sz w:val="28"/>
+          <w:szCs w:val="28"/>
+          <w:lang w:val="en-US"/>
+        </w:rPr>
+      </w:pPr>
+      <w:bookmarkStart w:id="14" w:name="_Toc209149127"/>
+      <w:r>
+        <w:rPr>
+          <w:rFonts w:ascii="Montserrat" w:hAnsi="Montserrat"/>
+          <w:b/>
+          <w:bCs/>
+          <w:color w:val="000000" w:themeColor="text1"/>
+          <w:sz w:val="28"/>
+          <w:szCs w:val="28"/>
+          <w:lang w:val="en-US"/>
+        </w:rPr>
+        <w:t>Cache de textos (HUD) con dirty flags</w:t>
+      </w:r>
+      <w:bookmarkEnd w:id="14"/>
+    </w:p>
+    <w:p>
+      <w:pPr>
+        <w:rPr>
+          <w:rFonts w:ascii="Montserrat" w:hAnsi="Montserrat"/>
+          <w:b/>
+          <w:bCs/>
+        </w:rPr>
+      </w:pPr>
+      <w:r>
+        <w:rPr>
+          <w:rFonts w:ascii="Montserrat" w:hAnsi="Montserrat"/>
+          <w:b/>
+          <w:bCs/>
         </w:rPr>
         <w:t>Problema</w:t>
       </w:r>
@@ -7627,6 +8342,8 @@
       <w:r>
         <w:rPr>
           <w:rFonts w:ascii="Montserrat" w:hAnsi="Montserrat"/>
+          <w:b/>
+          <w:bCs/>
         </w:rPr>
         <w:t>font.render</w:t>
       </w:r>
@@ -7635,8 +8352,16 @@
       <w:r>
         <w:rPr>
           <w:rFonts w:ascii="Montserrat" w:hAnsi="Montserrat"/>
-        </w:rPr>
-        <w:t xml:space="preserve">() es caro y estaba ocurriendo decenas de miles de veces (28k). Eso sale en el </w:t>
+          <w:b/>
+          <w:bCs/>
+        </w:rPr>
+        <w:t>()</w:t>
+      </w:r>
+      <w:r>
+        <w:rPr>
+          <w:rFonts w:ascii="Montserrat" w:hAnsi="Montserrat"/>
+        </w:rPr>
+        <w:t xml:space="preserve"> es caro y estaba ocurriendo decenas de miles de veces (28k). Eso sale en el </w:t>
       </w:r>
       <w:proofErr w:type="spellStart"/>
       <w:r>
@@ -7650,89 +8375,105 @@
         <w:rPr>
           <w:rFonts w:ascii="Montserrat" w:hAnsi="Montserrat"/>
         </w:rPr>
-        <w:t xml:space="preserve"> y es una </w:t>
+        <w:t xml:space="preserve"> y</w:t>
+      </w:r>
+      <w:r>
+        <w:rPr>
+          <w:rFonts w:ascii="Montserrat" w:hAnsi="Montserrat"/>
+        </w:rPr>
+        <w:t xml:space="preserve"> en el impacto de la CPU</w:t>
+      </w:r>
+      <w:r>
+        <w:rPr>
+          <w:rFonts w:ascii="Montserrat" w:hAnsi="Montserrat"/>
+        </w:rPr>
+        <w:t>.</w:t>
+      </w:r>
+    </w:p>
+    <w:p>
+      <w:pPr>
+        <w:rPr>
+          <w:rFonts w:ascii="Montserrat" w:hAnsi="Montserrat"/>
+          <w:b/>
+          <w:bCs/>
+        </w:rPr>
+      </w:pPr>
+      <w:r>
+        <w:rPr>
+          <w:rFonts w:ascii="Montserrat" w:hAnsi="Montserrat"/>
+          <w:b/>
+          <w:bCs/>
+        </w:rPr>
+        <w:t>Solución aplicada</w:t>
+      </w:r>
+    </w:p>
+    <w:p>
+      <w:pPr>
+        <w:rPr>
+          <w:rFonts w:ascii="Montserrat" w:hAnsi="Montserrat"/>
+        </w:rPr>
+      </w:pPr>
+      <w:r>
+        <w:rPr>
+          <w:rFonts w:ascii="Montserrat" w:hAnsi="Montserrat"/>
+        </w:rPr>
+        <w:t xml:space="preserve">Mantener un diccionario </w:t>
       </w:r>
       <w:proofErr w:type="spellStart"/>
       <w:r>
         <w:rPr>
           <w:rFonts w:ascii="Montserrat" w:hAnsi="Montserrat"/>
         </w:rPr>
-        <w:t>killer</w:t>
+        <w:t>text_cache</w:t>
       </w:r>
       <w:proofErr w:type="spellEnd"/>
       <w:r>
         <w:rPr>
           <w:rFonts w:ascii="Montserrat" w:hAnsi="Montserrat"/>
         </w:rPr>
-        <w:t xml:space="preserve"> para la CPU.</w:t>
-      </w:r>
-    </w:p>
-    <w:p>
-      <w:pPr>
-        <w:rPr>
-          <w:rFonts w:ascii="Montserrat" w:hAnsi="Montserrat"/>
-        </w:rPr>
-      </w:pPr>
-      <w:r>
-        <w:rPr>
-          <w:rFonts w:ascii="Montserrat" w:hAnsi="Montserrat"/>
-        </w:rPr>
-        <w:t>Solución aplicada</w:t>
-      </w:r>
-    </w:p>
-    <w:p>
-      <w:pPr>
-        <w:rPr>
-          <w:rFonts w:ascii="Montserrat" w:hAnsi="Montserrat"/>
-        </w:rPr>
-      </w:pPr>
-      <w:r>
-        <w:rPr>
-          <w:rFonts w:ascii="Montserrat" w:hAnsi="Montserrat"/>
-        </w:rPr>
-        <w:t xml:space="preserve">Mantener un diccionario </w:t>
+        <w:t xml:space="preserve"> donde la </w:t>
       </w:r>
       <w:proofErr w:type="spellStart"/>
       <w:r>
         <w:rPr>
           <w:rFonts w:ascii="Montserrat" w:hAnsi="Montserrat"/>
         </w:rPr>
-        <w:t>text_cache</w:t>
+        <w:t>key</w:t>
       </w:r>
       <w:proofErr w:type="spellEnd"/>
       <w:r>
         <w:rPr>
           <w:rFonts w:ascii="Montserrat" w:hAnsi="Montserrat"/>
         </w:rPr>
-        <w:t xml:space="preserve"> donde la </w:t>
+        <w:t xml:space="preserve"> sea (</w:t>
       </w:r>
       <w:proofErr w:type="spellStart"/>
       <w:r>
         <w:rPr>
           <w:rFonts w:ascii="Montserrat" w:hAnsi="Montserrat"/>
         </w:rPr>
-        <w:t>key</w:t>
+        <w:t>label_name</w:t>
       </w:r>
       <w:proofErr w:type="spellEnd"/>
       <w:r>
         <w:rPr>
           <w:rFonts w:ascii="Montserrat" w:hAnsi="Montserrat"/>
         </w:rPr>
-        <w:t xml:space="preserve"> sea (</w:t>
+        <w:t xml:space="preserve">, </w:t>
       </w:r>
       <w:proofErr w:type="spellStart"/>
       <w:r>
         <w:rPr>
           <w:rFonts w:ascii="Montserrat" w:hAnsi="Montserrat"/>
         </w:rPr>
-        <w:t>label_name</w:t>
+        <w:t>value</w:t>
       </w:r>
       <w:proofErr w:type="spellEnd"/>
       <w:r>
         <w:rPr>
           <w:rFonts w:ascii="Montserrat" w:hAnsi="Montserrat"/>
         </w:rPr>
-        <w:t xml:space="preserve">, </w:t>
+        <w:t xml:space="preserve">) o un id lógico; el </w:t>
       </w:r>
       <w:proofErr w:type="spellStart"/>
       <w:r>
@@ -7746,67 +8487,59 @@
         <w:rPr>
           <w:rFonts w:ascii="Montserrat" w:hAnsi="Montserrat"/>
         </w:rPr>
-        <w:t xml:space="preserve">) o un id lógico; el </w:t>
+        <w:t xml:space="preserve"> es la Surface ya renderizada.</w:t>
+      </w:r>
+    </w:p>
+    <w:p>
+      <w:pPr>
+        <w:rPr>
+          <w:rFonts w:ascii="Montserrat" w:hAnsi="Montserrat"/>
+        </w:rPr>
+      </w:pPr>
+      <w:r>
+        <w:rPr>
+          <w:rFonts w:ascii="Montserrat" w:hAnsi="Montserrat"/>
+        </w:rPr>
+        <w:t>Cada variable que aparece en pantalla (</w:t>
       </w:r>
       <w:proofErr w:type="spellStart"/>
       <w:r>
         <w:rPr>
           <w:rFonts w:ascii="Montserrat" w:hAnsi="Montserrat"/>
         </w:rPr>
-        <w:t>value</w:t>
+        <w:t>ej</w:t>
       </w:r>
       <w:proofErr w:type="spellEnd"/>
       <w:r>
         <w:rPr>
           <w:rFonts w:ascii="Montserrat" w:hAnsi="Montserrat"/>
         </w:rPr>
-        <w:t xml:space="preserve"> es la Surface ya renderizada.</w:t>
-      </w:r>
-    </w:p>
-    <w:p>
-      <w:pPr>
-        <w:rPr>
-          <w:rFonts w:ascii="Montserrat" w:hAnsi="Montserrat"/>
-        </w:rPr>
-      </w:pPr>
-      <w:r>
-        <w:rPr>
-          <w:rFonts w:ascii="Montserrat" w:hAnsi="Montserrat"/>
-        </w:rPr>
-        <w:t>Cada variable que aparece en pantalla (</w:t>
+        <w:t xml:space="preserve">: energía, km, score) tiene un </w:t>
       </w:r>
       <w:proofErr w:type="spellStart"/>
       <w:r>
         <w:rPr>
           <w:rFonts w:ascii="Montserrat" w:hAnsi="Montserrat"/>
-        </w:rPr>
-        <w:t>ej</w:t>
+          <w:b/>
+          <w:bCs/>
+        </w:rPr>
+        <w:t>flag</w:t>
       </w:r>
       <w:proofErr w:type="spellEnd"/>
       <w:r>
         <w:rPr>
           <w:rFonts w:ascii="Montserrat" w:hAnsi="Montserrat"/>
-        </w:rPr>
-        <w:t xml:space="preserve">: energía, km, score) tiene un </w:t>
+          <w:b/>
+          <w:bCs/>
+        </w:rPr>
+        <w:t xml:space="preserve"> </w:t>
       </w:r>
       <w:proofErr w:type="spellStart"/>
       <w:r>
         <w:rPr>
           <w:rFonts w:ascii="Montserrat" w:hAnsi="Montserrat"/>
-        </w:rPr>
-        <w:t>flag</w:t>
-      </w:r>
-      <w:proofErr w:type="spellEnd"/>
-      <w:r>
-        <w:rPr>
-          <w:rFonts w:ascii="Montserrat" w:hAnsi="Montserrat"/>
-        </w:rPr>
-        <w:t xml:space="preserve"> </w:t>
-      </w:r>
-      <w:proofErr w:type="spellStart"/>
-      <w:r>
-        <w:rPr>
-          <w:rFonts w:ascii="Montserrat" w:hAnsi="Montserrat"/>
+          <w:b/>
+          <w:bCs/>
         </w:rPr>
         <w:t>dirty</w:t>
       </w:r>
@@ -7842,15 +8575,28 @@
     </w:p>
     <w:p>
       <w:pPr>
-        <w:rPr>
-          <w:rFonts w:ascii="Montserrat" w:hAnsi="Montserrat"/>
-        </w:rPr>
-      </w:pPr>
-      <w:r>
-        <w:rPr>
-          <w:rFonts w:ascii="Montserrat" w:hAnsi="Montserrat"/>
-        </w:rPr>
-        <w:t xml:space="preserve">Si </w:t>
+        <w:pStyle w:val="Prrafodelista"/>
+        <w:numPr>
+          <w:ilvl w:val="0"/>
+          <w:numId w:val="40"/>
+        </w:numPr>
+        <w:rPr>
+          <w:rFonts w:ascii="Montserrat" w:hAnsi="Montserrat"/>
+        </w:rPr>
+      </w:pPr>
+      <w:r>
+        <w:rPr>
+          <w:rFonts w:ascii="Montserrat" w:hAnsi="Montserrat"/>
+          <w:b/>
+          <w:bCs/>
+        </w:rPr>
+        <w:t>Si</w:t>
+      </w:r>
+      <w:r>
+        <w:rPr>
+          <w:rFonts w:ascii="Montserrat" w:hAnsi="Montserrat"/>
+        </w:rPr>
+        <w:t xml:space="preserve"> </w:t>
       </w:r>
       <w:proofErr w:type="spellStart"/>
       <w:r>
@@ -7871,6 +8617,8 @@
       <w:r>
         <w:rPr>
           <w:rFonts w:ascii="Montserrat" w:hAnsi="Montserrat"/>
+          <w:b/>
+          <w:bCs/>
         </w:rPr>
         <w:t>font.render</w:t>
       </w:r>
@@ -7879,13 +8627,23 @@
       <w:r>
         <w:rPr>
           <w:rFonts w:ascii="Montserrat" w:hAnsi="Montserrat"/>
-        </w:rPr>
-        <w:t xml:space="preserve">() → guarda en cache y marca </w:t>
+          <w:b/>
+          <w:bCs/>
+        </w:rPr>
+        <w:t>()</w:t>
+      </w:r>
+      <w:r>
+        <w:rPr>
+          <w:rFonts w:ascii="Montserrat" w:hAnsi="Montserrat"/>
+        </w:rPr>
+        <w:t xml:space="preserve"> → guarda en cache y marca </w:t>
       </w:r>
       <w:proofErr w:type="spellStart"/>
       <w:r>
         <w:rPr>
           <w:rFonts w:ascii="Montserrat" w:hAnsi="Montserrat"/>
+          <w:b/>
+          <w:bCs/>
         </w:rPr>
         <w:t>dirty</w:t>
       </w:r>
@@ -7893,21 +8651,42 @@
       <w:r>
         <w:rPr>
           <w:rFonts w:ascii="Montserrat" w:hAnsi="Montserrat"/>
-        </w:rPr>
-        <w:t>=False.</w:t>
-      </w:r>
-    </w:p>
-    <w:p>
-      <w:pPr>
-        <w:rPr>
-          <w:rFonts w:ascii="Montserrat" w:hAnsi="Montserrat"/>
-        </w:rPr>
-      </w:pPr>
-      <w:r>
-        <w:rPr>
-          <w:rFonts w:ascii="Montserrat" w:hAnsi="Montserrat"/>
-        </w:rPr>
-        <w:t xml:space="preserve">Si </w:t>
+          <w:b/>
+          <w:bCs/>
+        </w:rPr>
+        <w:t>=False</w:t>
+      </w:r>
+      <w:r>
+        <w:rPr>
+          <w:rFonts w:ascii="Montserrat" w:hAnsi="Montserrat"/>
+        </w:rPr>
+        <w:t>.</w:t>
+      </w:r>
+    </w:p>
+    <w:p>
+      <w:pPr>
+        <w:pStyle w:val="Prrafodelista"/>
+        <w:numPr>
+          <w:ilvl w:val="0"/>
+          <w:numId w:val="40"/>
+        </w:numPr>
+        <w:rPr>
+          <w:rFonts w:ascii="Montserrat" w:hAnsi="Montserrat"/>
+        </w:rPr>
+      </w:pPr>
+      <w:r>
+        <w:rPr>
+          <w:rFonts w:ascii="Montserrat" w:hAnsi="Montserrat"/>
+          <w:b/>
+          <w:bCs/>
+        </w:rPr>
+        <w:t>Si</w:t>
+      </w:r>
+      <w:r>
+        <w:rPr>
+          <w:rFonts w:ascii="Montserrat" w:hAnsi="Montserrat"/>
+        </w:rPr>
+        <w:t xml:space="preserve"> </w:t>
       </w:r>
       <w:proofErr w:type="spellStart"/>
       <w:r>
@@ -7941,6 +8720,8 @@
       <w:r>
         <w:rPr>
           <w:rFonts w:ascii="Montserrat" w:hAnsi="Montserrat"/>
+          <w:b/>
+          <w:bCs/>
         </w:rPr>
         <w:t>text_cache</w:t>
       </w:r>
@@ -7948,6 +8729,8 @@
       <w:r>
         <w:rPr>
           <w:rFonts w:ascii="Montserrat" w:hAnsi="Montserrat"/>
+          <w:b/>
+          <w:bCs/>
         </w:rPr>
         <w:t>[</w:t>
       </w:r>
@@ -7955,6 +8738,8 @@
       <w:r>
         <w:rPr>
           <w:rFonts w:ascii="Montserrat" w:hAnsi="Montserrat"/>
+          <w:b/>
+          <w:bCs/>
         </w:rPr>
         <w:t>key</w:t>
       </w:r>
@@ -7962,8 +8747,16 @@
       <w:r>
         <w:rPr>
           <w:rFonts w:ascii="Montserrat" w:hAnsi="Montserrat"/>
-        </w:rPr>
-        <w:t xml:space="preserve">] y </w:t>
+          <w:b/>
+          <w:bCs/>
+        </w:rPr>
+        <w:t>]</w:t>
+      </w:r>
+      <w:r>
+        <w:rPr>
+          <w:rFonts w:ascii="Montserrat" w:hAnsi="Montserrat"/>
+        </w:rPr>
+        <w:t xml:space="preserve"> y </w:t>
       </w:r>
       <w:proofErr w:type="spellStart"/>
       <w:r>
@@ -8055,102 +8848,67 @@
       <w:pPr>
         <w:rPr>
           <w:rFonts w:ascii="Montserrat" w:hAnsi="Montserrat"/>
-          <w:lang w:val="en-US"/>
-        </w:rPr>
-      </w:pPr>
-      <w:proofErr w:type="spellStart"/>
-      <w:r>
-        <w:rPr>
-          <w:rFonts w:ascii="Montserrat" w:hAnsi="Montserrat"/>
-          <w:lang w:val="en-US"/>
-        </w:rPr>
-        <w:t>Ejemplo</w:t>
-      </w:r>
-      <w:proofErr w:type="spellEnd"/>
-      <w:r>
-        <w:rPr>
-          <w:rFonts w:ascii="Montserrat" w:hAnsi="Montserrat"/>
-          <w:lang w:val="en-US"/>
-        </w:rPr>
-        <w:t xml:space="preserve"> </w:t>
-      </w:r>
-      <w:proofErr w:type="spellStart"/>
-      <w:r>
-        <w:rPr>
-          <w:rFonts w:ascii="Montserrat" w:hAnsi="Montserrat"/>
-          <w:lang w:val="en-US"/>
-        </w:rPr>
-        <w:t>pequeño</w:t>
-      </w:r>
-      <w:proofErr w:type="spellEnd"/>
-    </w:p>
-    <w:p>
-      <w:pPr>
-        <w:rPr>
-          <w:rFonts w:ascii="Montserrat" w:hAnsi="Montserrat"/>
-          <w:lang w:val="en-US"/>
-        </w:rPr>
-      </w:pPr>
-      <w:r>
-        <w:rPr>
-          <w:rFonts w:ascii="Montserrat" w:hAnsi="Montserrat"/>
-          <w:lang w:val="en-US"/>
-        </w:rPr>
-        <w:t xml:space="preserve">if </w:t>
-      </w:r>
-      <w:proofErr w:type="spellStart"/>
-      <w:r>
-        <w:rPr>
-          <w:rFonts w:ascii="Montserrat" w:hAnsi="Montserrat"/>
-          <w:lang w:val="en-US"/>
-        </w:rPr>
-        <w:t>energy_changed</w:t>
-      </w:r>
-      <w:proofErr w:type="spellEnd"/>
-      <w:r>
-        <w:rPr>
-          <w:rFonts w:ascii="Montserrat" w:hAnsi="Montserrat"/>
-          <w:lang w:val="en-US"/>
-        </w:rPr>
-        <w:t>:</w:t>
-      </w:r>
-    </w:p>
-    <w:p>
-      <w:pPr>
-        <w:rPr>
-          <w:rFonts w:ascii="Montserrat" w:hAnsi="Montserrat"/>
-          <w:lang w:val="en-US"/>
-        </w:rPr>
-      </w:pPr>
-      <w:r>
-        <w:rPr>
-          <w:rFonts w:ascii="Montserrat" w:hAnsi="Montserrat"/>
-          <w:lang w:val="en-US"/>
-        </w:rPr>
-        <w:t xml:space="preserve">    </w:t>
-      </w:r>
-      <w:proofErr w:type="spellStart"/>
-      <w:r>
-        <w:rPr>
-          <w:rFonts w:ascii="Montserrat" w:hAnsi="Montserrat"/>
-          <w:lang w:val="en-US"/>
-        </w:rPr>
-        <w:t>energy_surf</w:t>
-      </w:r>
-      <w:proofErr w:type="spellEnd"/>
-      <w:r>
-        <w:rPr>
-          <w:rFonts w:ascii="Montserrat" w:hAnsi="Montserrat"/>
-          <w:lang w:val="en-US"/>
-        </w:rPr>
-        <w:t xml:space="preserve"> = </w:t>
+          <w:b/>
+          <w:bCs/>
+        </w:rPr>
+      </w:pPr>
+      <w:r>
+        <w:rPr>
+          <w:rFonts w:ascii="Montserrat" w:hAnsi="Montserrat"/>
+          <w:b/>
+          <w:bCs/>
+        </w:rPr>
+        <w:t>Impacto</w:t>
+      </w:r>
+    </w:p>
+    <w:p>
+      <w:pPr>
+        <w:pStyle w:val="Prrafodelista"/>
+        <w:numPr>
+          <w:ilvl w:val="0"/>
+          <w:numId w:val="41"/>
+        </w:numPr>
+        <w:rPr>
+          <w:rFonts w:ascii="Montserrat" w:hAnsi="Montserrat"/>
+        </w:rPr>
+      </w:pPr>
+      <w:r>
+        <w:rPr>
+          <w:rFonts w:ascii="Montserrat" w:hAnsi="Montserrat"/>
+        </w:rPr>
+        <w:t>Deja</w:t>
+      </w:r>
+      <w:r>
+        <w:rPr>
+          <w:rFonts w:ascii="Montserrat" w:hAnsi="Montserrat"/>
+        </w:rPr>
+        <w:t>mo</w:t>
+      </w:r>
+      <w:r>
+        <w:rPr>
+          <w:rFonts w:ascii="Montserrat" w:hAnsi="Montserrat"/>
+        </w:rPr>
+        <w:t xml:space="preserve">s de ver </w:t>
+      </w:r>
+      <w:proofErr w:type="gramStart"/>
+      <w:r>
+        <w:rPr>
+          <w:rFonts w:ascii="Montserrat" w:hAnsi="Montserrat"/>
+        </w:rPr>
+        <w:t>las miles</w:t>
+      </w:r>
+      <w:proofErr w:type="gramEnd"/>
+      <w:r>
+        <w:rPr>
+          <w:rFonts w:ascii="Montserrat" w:hAnsi="Montserrat"/>
+        </w:rPr>
+        <w:t xml:space="preserve"> de llamadas a </w:t>
       </w:r>
       <w:proofErr w:type="spellStart"/>
       <w:proofErr w:type="gramStart"/>
       <w:r>
         <w:rPr>
           <w:rFonts w:ascii="Montserrat" w:hAnsi="Montserrat"/>
-          <w:lang w:val="en-US"/>
         </w:rPr>
         <w:t>font.render</w:t>
       </w:r>
@@ -8159,165 +8917,357 @@
       <w:r>
         <w:rPr>
           <w:rFonts w:ascii="Montserrat" w:hAnsi="Montserrat"/>
-          <w:lang w:val="en-US"/>
-        </w:rPr>
-        <w:t>(</w:t>
-      </w:r>
-      <w:proofErr w:type="gramStart"/>
-      <w:r>
-        <w:rPr>
-          <w:rFonts w:ascii="Montserrat" w:hAnsi="Montserrat"/>
-          <w:lang w:val="en-US"/>
-        </w:rPr>
-        <w:t>f"{</w:t>
-      </w:r>
-      <w:proofErr w:type="gramEnd"/>
-      <w:r>
-        <w:rPr>
-          <w:rFonts w:ascii="Montserrat" w:hAnsi="Montserrat"/>
-          <w:lang w:val="en-US"/>
-        </w:rPr>
-        <w:t>energy:.0</w:t>
-      </w:r>
-      <w:proofErr w:type="gramStart"/>
-      <w:r>
-        <w:rPr>
-          <w:rFonts w:ascii="Montserrat" w:hAnsi="Montserrat"/>
-          <w:lang w:val="en-US"/>
-        </w:rPr>
-        <w:t>f}%</w:t>
-      </w:r>
-      <w:proofErr w:type="gramEnd"/>
-      <w:r>
-        <w:rPr>
-          <w:rFonts w:ascii="Montserrat" w:hAnsi="Montserrat"/>
-          <w:lang w:val="en-US"/>
-        </w:rPr>
-        <w:t>", True, white)</w:t>
-      </w:r>
-    </w:p>
-    <w:p>
-      <w:pPr>
-        <w:rPr>
-          <w:rFonts w:ascii="Montserrat" w:hAnsi="Montserrat"/>
-        </w:rPr>
-      </w:pPr>
-      <w:r>
-        <w:rPr>
-          <w:rFonts w:ascii="Montserrat" w:hAnsi="Montserrat"/>
-          <w:lang w:val="en-US"/>
+        </w:rPr>
+        <w:t xml:space="preserve"> en el </w:t>
+      </w:r>
+      <w:proofErr w:type="spellStart"/>
+      <w:r>
+        <w:rPr>
+          <w:rFonts w:ascii="Montserrat" w:hAnsi="Montserrat"/>
+        </w:rPr>
+        <w:t>profiler</w:t>
+      </w:r>
+      <w:proofErr w:type="spellEnd"/>
+      <w:r>
+        <w:rPr>
+          <w:rFonts w:ascii="Montserrat" w:hAnsi="Montserrat"/>
+        </w:rPr>
+        <w:t>.</w:t>
+      </w:r>
+    </w:p>
+    <w:p>
+      <w:pPr>
+        <w:pStyle w:val="Prrafodelista"/>
+        <w:numPr>
+          <w:ilvl w:val="0"/>
+          <w:numId w:val="41"/>
+        </w:numPr>
+        <w:rPr>
+          <w:rFonts w:ascii="Montserrat" w:hAnsi="Montserrat"/>
+        </w:rPr>
+      </w:pPr>
+      <w:r>
+        <w:rPr>
+          <w:rFonts w:ascii="Montserrat" w:hAnsi="Montserrat"/>
+        </w:rPr>
+        <w:t>CPU liberada</w:t>
+      </w:r>
+    </w:p>
+    <w:p>
+      <w:pPr>
+        <w:rPr>
+          <w:rFonts w:ascii="Montserrat" w:hAnsi="Montserrat"/>
+          <w:b/>
+          <w:bCs/>
+        </w:rPr>
+      </w:pPr>
+      <w:r>
+        <w:rPr>
+          <w:rFonts w:ascii="Montserrat" w:hAnsi="Montserrat"/>
+          <w:b/>
+          <w:bCs/>
+        </w:rPr>
+        <w:t>Riesgos</w:t>
+      </w:r>
+    </w:p>
+    <w:p>
+      <w:pPr>
+        <w:pStyle w:val="Prrafodelista"/>
+        <w:numPr>
+          <w:ilvl w:val="0"/>
+          <w:numId w:val="42"/>
+        </w:numPr>
+        <w:rPr>
+          <w:rFonts w:ascii="Montserrat" w:hAnsi="Montserrat"/>
+        </w:rPr>
+      </w:pPr>
+      <w:r>
+        <w:rPr>
+          <w:rFonts w:ascii="Montserrat" w:hAnsi="Montserrat"/>
+        </w:rPr>
+        <w:t xml:space="preserve">Si no </w:t>
+      </w:r>
+      <w:r>
+        <w:rPr>
+          <w:rFonts w:ascii="Montserrat" w:hAnsi="Montserrat"/>
+        </w:rPr>
+        <w:t xml:space="preserve">marcáramos </w:t>
+      </w:r>
+      <w:proofErr w:type="spellStart"/>
+      <w:r>
+        <w:rPr>
+          <w:rFonts w:ascii="Montserrat" w:hAnsi="Montserrat"/>
+        </w:rPr>
+        <w:t>dirty</w:t>
+      </w:r>
+      <w:proofErr w:type="spellEnd"/>
+      <w:r>
+        <w:rPr>
+          <w:rFonts w:ascii="Montserrat" w:hAnsi="Montserrat"/>
+        </w:rPr>
+        <w:t xml:space="preserve"> correctamente, el HUD mostrará valores desactualizados. Mitigar: centralizar la actualización de variables y marcar </w:t>
+      </w:r>
+      <w:proofErr w:type="spellStart"/>
+      <w:r>
+        <w:rPr>
+          <w:rFonts w:ascii="Montserrat" w:hAnsi="Montserrat"/>
+        </w:rPr>
+        <w:t>dirty</w:t>
+      </w:r>
+      <w:proofErr w:type="spellEnd"/>
+      <w:r>
+        <w:rPr>
+          <w:rFonts w:ascii="Montserrat" w:hAnsi="Montserrat"/>
+        </w:rPr>
+        <w:t xml:space="preserve"> ahí.</w:t>
+      </w:r>
+    </w:p>
+    <w:p>
+      <w:pPr>
+        <w:rPr>
+          <w:rFonts w:ascii="Montserrat" w:hAnsi="Montserrat"/>
+          <w:b/>
+          <w:bCs/>
+        </w:rPr>
+      </w:pPr>
+      <w:r>
+        <w:rPr>
+          <w:rFonts w:ascii="Montserrat" w:hAnsi="Montserrat"/>
+          <w:b/>
+          <w:bCs/>
+        </w:rPr>
+        <w:t xml:space="preserve">Renderizado del </w:t>
+      </w:r>
+      <w:proofErr w:type="spellStart"/>
+      <w:r>
+        <w:rPr>
+          <w:rFonts w:ascii="Montserrat" w:hAnsi="Montserrat"/>
+          <w:b/>
+          <w:bCs/>
+        </w:rPr>
+        <w:t>Background</w:t>
+      </w:r>
+      <w:proofErr w:type="spellEnd"/>
+    </w:p>
+    <w:p>
+      <w:pPr>
+        <w:rPr>
+          <w:rFonts w:ascii="Montserrat" w:hAnsi="Montserrat"/>
+          <w:b/>
+          <w:bCs/>
+        </w:rPr>
+      </w:pPr>
+      <w:r>
+        <w:rPr>
+          <w:rFonts w:ascii="Montserrat" w:hAnsi="Montserrat"/>
+          <w:b/>
+          <w:bCs/>
+        </w:rPr>
+        <w:t>Problema</w:t>
+      </w:r>
+    </w:p>
+    <w:p>
+      <w:pPr>
+        <w:rPr>
+          <w:rFonts w:ascii="Montserrat" w:hAnsi="Montserrat"/>
+        </w:rPr>
+      </w:pPr>
+      <w:r>
+        <w:rPr>
+          <w:rFonts w:ascii="Montserrat" w:hAnsi="Montserrat"/>
         </w:rPr>
         <w:lastRenderedPageBreak/>
-        <w:t xml:space="preserve">    </w:t>
-      </w:r>
-      <w:r>
-        <w:rPr>
-          <w:rFonts w:ascii="Montserrat" w:hAnsi="Montserrat"/>
-        </w:rPr>
-        <w:t>cache['</w:t>
+        <w:t xml:space="preserve">Función hacía </w:t>
       </w:r>
       <w:proofErr w:type="spellStart"/>
       <w:r>
         <w:rPr>
           <w:rFonts w:ascii="Montserrat" w:hAnsi="Montserrat"/>
         </w:rPr>
-        <w:t>energy</w:t>
+        <w:t>blits</w:t>
       </w:r>
       <w:proofErr w:type="spellEnd"/>
       <w:r>
         <w:rPr>
           <w:rFonts w:ascii="Montserrat" w:hAnsi="Montserrat"/>
         </w:rPr>
-        <w:t xml:space="preserve">'] = </w:t>
+        <w:t xml:space="preserve"> innecesarios (ej. dibujaba capas completas aún si no salían en pantalla o si no cambiaron).</w:t>
+      </w:r>
+    </w:p>
+    <w:p>
+      <w:pPr>
+        <w:rPr>
+          <w:rFonts w:ascii="Montserrat" w:hAnsi="Montserrat"/>
+          <w:b/>
+          <w:bCs/>
+        </w:rPr>
+      </w:pPr>
+      <w:r>
+        <w:rPr>
+          <w:rFonts w:ascii="Montserrat" w:hAnsi="Montserrat"/>
+          <w:b/>
+          <w:bCs/>
+        </w:rPr>
+        <w:t>Qué hicimos</w:t>
+      </w:r>
+    </w:p>
+    <w:p>
+      <w:pPr>
+        <w:pStyle w:val="Prrafodelista"/>
+        <w:numPr>
+          <w:ilvl w:val="0"/>
+          <w:numId w:val="42"/>
+        </w:numPr>
+        <w:rPr>
+          <w:rFonts w:ascii="Montserrat" w:hAnsi="Montserrat"/>
+        </w:rPr>
+      </w:pPr>
+      <w:r>
+        <w:rPr>
+          <w:rFonts w:ascii="Montserrat" w:hAnsi="Montserrat"/>
+        </w:rPr>
+        <w:t xml:space="preserve">Lógica para sólo </w:t>
       </w:r>
       <w:proofErr w:type="spellStart"/>
       <w:r>
         <w:rPr>
           <w:rFonts w:ascii="Montserrat" w:hAnsi="Montserrat"/>
         </w:rPr>
-        <w:t>energy_surf</w:t>
+        <w:t>blitear</w:t>
       </w:r>
       <w:proofErr w:type="spellEnd"/>
-    </w:p>
-    <w:p>
-      <w:pPr>
-        <w:rPr>
-          <w:rFonts w:ascii="Montserrat" w:hAnsi="Montserrat"/>
-        </w:rPr>
-      </w:pPr>
-      <w:r>
-        <w:rPr>
-          <w:rFonts w:ascii="Montserrat" w:hAnsi="Montserrat"/>
-        </w:rPr>
-        <w:t xml:space="preserve"># siempre </w:t>
+      <w:r>
+        <w:rPr>
+          <w:rFonts w:ascii="Montserrat" w:hAnsi="Montserrat"/>
+        </w:rPr>
+        <w:t xml:space="preserve"> las regiones visibles (dos copias por capa para </w:t>
       </w:r>
       <w:proofErr w:type="spellStart"/>
       <w:r>
         <w:rPr>
           <w:rFonts w:ascii="Montserrat" w:hAnsi="Montserrat"/>
         </w:rPr>
-        <w:t>blitear</w:t>
+        <w:t>loop</w:t>
       </w:r>
       <w:proofErr w:type="spellEnd"/>
       <w:r>
         <w:rPr>
           <w:rFonts w:ascii="Montserrat" w:hAnsi="Montserrat"/>
         </w:rPr>
-        <w:t xml:space="preserve"> cache['</w:t>
+        <w:t>).</w:t>
+      </w:r>
+    </w:p>
+    <w:p>
+      <w:pPr>
+        <w:pStyle w:val="Prrafodelista"/>
+        <w:numPr>
+          <w:ilvl w:val="0"/>
+          <w:numId w:val="42"/>
+        </w:numPr>
+        <w:rPr>
+          <w:rFonts w:ascii="Montserrat" w:hAnsi="Montserrat"/>
+        </w:rPr>
+      </w:pPr>
+      <w:r>
+        <w:rPr>
+          <w:rFonts w:ascii="Montserrat" w:hAnsi="Montserrat"/>
+        </w:rPr>
+        <w:t>Evitar redibujar capas si la cámara no se movió (</w:t>
       </w:r>
       <w:proofErr w:type="spellStart"/>
       <w:r>
         <w:rPr>
           <w:rFonts w:ascii="Montserrat" w:hAnsi="Montserrat"/>
         </w:rPr>
-        <w:t>energy</w:t>
+        <w:t>delta_x</w:t>
       </w:r>
       <w:proofErr w:type="spellEnd"/>
       <w:r>
         <w:rPr>
           <w:rFonts w:ascii="Montserrat" w:hAnsi="Montserrat"/>
         </w:rPr>
-        <w:t>']</w:t>
-      </w:r>
-    </w:p>
-    <w:p>
-      <w:pPr>
-        <w:rPr>
-          <w:rFonts w:ascii="Montserrat" w:hAnsi="Montserrat"/>
-        </w:rPr>
-      </w:pPr>
-      <w:r>
-        <w:rPr>
-          <w:rFonts w:ascii="Montserrat" w:hAnsi="Montserrat"/>
+        <w:t xml:space="preserve"> cercano a 0).</w:t>
+      </w:r>
+    </w:p>
+    <w:p>
+      <w:pPr>
+        <w:pStyle w:val="Prrafodelista"/>
+        <w:numPr>
+          <w:ilvl w:val="0"/>
+          <w:numId w:val="42"/>
+        </w:numPr>
+        <w:rPr>
+          <w:rFonts w:ascii="Montserrat" w:hAnsi="Montserrat"/>
+        </w:rPr>
+      </w:pPr>
+      <w:r>
+        <w:rPr>
+          <w:rFonts w:ascii="Montserrat" w:hAnsi="Montserrat"/>
+        </w:rPr>
+        <w:t>Separar capas estáticas (</w:t>
+      </w:r>
+      <w:proofErr w:type="spellStart"/>
+      <w:r>
+        <w:rPr>
+          <w:rFonts w:ascii="Montserrat" w:hAnsi="Montserrat"/>
+        </w:rPr>
+        <w:t>prerender</w:t>
+      </w:r>
+      <w:proofErr w:type="spellEnd"/>
+      <w:r>
+        <w:rPr>
+          <w:rFonts w:ascii="Montserrat" w:hAnsi="Montserrat"/>
+        </w:rPr>
+        <w:t>) de capas dinámicas pequeñas.</w:t>
+      </w:r>
+    </w:p>
+    <w:p>
+      <w:pPr>
+        <w:rPr>
+          <w:rFonts w:ascii="Montserrat" w:hAnsi="Montserrat"/>
+          <w:b/>
+          <w:bCs/>
+        </w:rPr>
+      </w:pPr>
+      <w:r>
+        <w:rPr>
+          <w:rFonts w:ascii="Montserrat" w:hAnsi="Montserrat"/>
+          <w:b/>
+          <w:bCs/>
         </w:rPr>
         <w:t>Impacto</w:t>
       </w:r>
     </w:p>
     <w:p>
       <w:pPr>
-        <w:rPr>
-          <w:rFonts w:ascii="Montserrat" w:hAnsi="Montserrat"/>
-        </w:rPr>
-      </w:pPr>
-      <w:r>
-        <w:rPr>
-          <w:rFonts w:ascii="Montserrat" w:hAnsi="Montserrat"/>
-        </w:rPr>
-        <w:t xml:space="preserve">Dejarás de ver </w:t>
-      </w:r>
-      <w:proofErr w:type="gramStart"/>
-      <w:r>
-        <w:rPr>
-          <w:rFonts w:ascii="Montserrat" w:hAnsi="Montserrat"/>
-        </w:rPr>
-        <w:t>las miles</w:t>
-      </w:r>
-      <w:proofErr w:type="gramEnd"/>
-      <w:r>
-        <w:rPr>
-          <w:rFonts w:ascii="Montserrat" w:hAnsi="Montserrat"/>
-        </w:rPr>
-        <w:t xml:space="preserve"> de llamadas a </w:t>
+        <w:pStyle w:val="Prrafodelista"/>
+        <w:numPr>
+          <w:ilvl w:val="0"/>
+          <w:numId w:val="43"/>
+        </w:numPr>
+        <w:rPr>
+          <w:rFonts w:ascii="Montserrat" w:hAnsi="Montserrat"/>
+        </w:rPr>
+      </w:pPr>
+      <w:r>
+        <w:rPr>
+          <w:rFonts w:ascii="Montserrat" w:hAnsi="Montserrat"/>
+        </w:rPr>
+        <w:t xml:space="preserve">Menos </w:t>
+      </w:r>
+      <w:proofErr w:type="spellStart"/>
+      <w:r>
+        <w:rPr>
+          <w:rFonts w:ascii="Montserrat" w:hAnsi="Montserrat"/>
+        </w:rPr>
+        <w:t>blits</w:t>
+      </w:r>
+      <w:proofErr w:type="spellEnd"/>
+      <w:r>
+        <w:rPr>
+          <w:rFonts w:ascii="Montserrat" w:hAnsi="Montserrat"/>
+        </w:rPr>
+        <w:t xml:space="preserve"> por </w:t>
       </w:r>
       <w:proofErr w:type="spellStart"/>
       <w:proofErr w:type="gramStart"/>
@@ -8325,7 +9275,7 @@
         <w:rPr>
           <w:rFonts w:ascii="Montserrat" w:hAnsi="Montserrat"/>
         </w:rPr>
-        <w:t>font.render</w:t>
+        <w:t>frame</w:t>
       </w:r>
       <w:proofErr w:type="spellEnd"/>
       <w:proofErr w:type="gramEnd"/>
@@ -8333,352 +9283,16 @@
         <w:rPr>
           <w:rFonts w:ascii="Montserrat" w:hAnsi="Montserrat"/>
         </w:rPr>
-        <w:t xml:space="preserve"> en el </w:t>
-      </w:r>
-      <w:proofErr w:type="spellStart"/>
-      <w:r>
-        <w:rPr>
-          <w:rFonts w:ascii="Montserrat" w:hAnsi="Montserrat"/>
-        </w:rPr>
-        <w:t>profiler</w:t>
-      </w:r>
-      <w:proofErr w:type="spellEnd"/>
-      <w:r>
-        <w:rPr>
-          <w:rFonts w:ascii="Montserrat" w:hAnsi="Montserrat"/>
-        </w:rPr>
         <w:t>.</w:t>
       </w:r>
     </w:p>
     <w:p>
       <w:pPr>
-        <w:rPr>
-          <w:rFonts w:ascii="Montserrat" w:hAnsi="Montserrat"/>
-        </w:rPr>
-      </w:pPr>
-      <w:r>
-        <w:rPr>
-          <w:rFonts w:ascii="Montserrat" w:hAnsi="Montserrat"/>
-        </w:rPr>
-        <w:t>CPU liberada para lógica/partículas/inputs.</w:t>
-      </w:r>
-    </w:p>
-    <w:p>
-      <w:pPr>
-        <w:rPr>
-          <w:rFonts w:ascii="Montserrat" w:hAnsi="Montserrat"/>
-        </w:rPr>
-      </w:pPr>
-      <w:r>
-        <w:rPr>
-          <w:rFonts w:ascii="Montserrat" w:hAnsi="Montserrat"/>
-        </w:rPr>
-        <w:t>Riesgos</w:t>
-      </w:r>
-    </w:p>
-    <w:p>
-      <w:pPr>
-        <w:rPr>
-          <w:rFonts w:ascii="Montserrat" w:hAnsi="Montserrat"/>
-        </w:rPr>
-      </w:pPr>
-      <w:r>
-        <w:rPr>
-          <w:rFonts w:ascii="Montserrat" w:hAnsi="Montserrat"/>
-        </w:rPr>
-        <w:t xml:space="preserve">Si no marcaseis </w:t>
-      </w:r>
-      <w:proofErr w:type="spellStart"/>
-      <w:r>
-        <w:rPr>
-          <w:rFonts w:ascii="Montserrat" w:hAnsi="Montserrat"/>
-        </w:rPr>
-        <w:t>dirty</w:t>
-      </w:r>
-      <w:proofErr w:type="spellEnd"/>
-      <w:r>
-        <w:rPr>
-          <w:rFonts w:ascii="Montserrat" w:hAnsi="Montserrat"/>
-        </w:rPr>
-        <w:t xml:space="preserve"> correctamente, el HUD mostrará valores desactualizados. Mitigar: centralizar la actualización de variables y marcar </w:t>
-      </w:r>
-      <w:proofErr w:type="spellStart"/>
-      <w:r>
-        <w:rPr>
-          <w:rFonts w:ascii="Montserrat" w:hAnsi="Montserrat"/>
-        </w:rPr>
-        <w:t>dirty</w:t>
-      </w:r>
-      <w:proofErr w:type="spellEnd"/>
-      <w:r>
-        <w:rPr>
-          <w:rFonts w:ascii="Montserrat" w:hAnsi="Montserrat"/>
-        </w:rPr>
-        <w:t xml:space="preserve"> ahí.</w:t>
-      </w:r>
-    </w:p>
-    <w:p>
-      <w:pPr>
-        <w:rPr>
-          <w:rFonts w:ascii="Montserrat" w:hAnsi="Montserrat"/>
-        </w:rPr>
-      </w:pPr>
-      <w:r>
-        <w:rPr>
-          <w:rFonts w:ascii="Montserrat" w:hAnsi="Montserrat"/>
-        </w:rPr>
-        <w:pict w14:anchorId="17D58738">
-          <v:rect id="_x0000_i1059" style="width:0;height:1.5pt" o:hralign="center" o:hrstd="t" o:hr="t" fillcolor="#a0a0a0" stroked="f"/>
-        </w:pict>
-      </w:r>
-    </w:p>
-    <w:p>
-      <w:pPr>
-        <w:rPr>
-          <w:rFonts w:ascii="Montserrat" w:hAnsi="Montserrat"/>
-        </w:rPr>
-      </w:pPr>
-      <w:r>
-        <w:rPr>
-          <w:rFonts w:ascii="Montserrat" w:hAnsi="Montserrat"/>
-        </w:rPr>
-        <w:t xml:space="preserve">4) </w:t>
-      </w:r>
-      <w:proofErr w:type="spellStart"/>
-      <w:r>
-        <w:rPr>
-          <w:rFonts w:ascii="Montserrat" w:hAnsi="Montserrat"/>
-        </w:rPr>
-        <w:t>draw_</w:t>
-      </w:r>
-      <w:proofErr w:type="gramStart"/>
-      <w:r>
-        <w:rPr>
-          <w:rFonts w:ascii="Montserrat" w:hAnsi="Montserrat"/>
-        </w:rPr>
-        <w:t>background</w:t>
-      </w:r>
-      <w:proofErr w:type="spellEnd"/>
-      <w:r>
-        <w:rPr>
-          <w:rFonts w:ascii="Montserrat" w:hAnsi="Montserrat"/>
-        </w:rPr>
-        <w:t>(</w:t>
-      </w:r>
-      <w:proofErr w:type="gramEnd"/>
-      <w:r>
-        <w:rPr>
-          <w:rFonts w:ascii="Montserrat" w:hAnsi="Montserrat"/>
-        </w:rPr>
-        <w:t>) — versión optimizada</w:t>
-      </w:r>
-    </w:p>
-    <w:p>
-      <w:pPr>
-        <w:rPr>
-          <w:rFonts w:ascii="Montserrat" w:hAnsi="Montserrat"/>
-        </w:rPr>
-      </w:pPr>
-      <w:r>
-        <w:rPr>
-          <w:rFonts w:ascii="Montserrat" w:hAnsi="Montserrat"/>
-        </w:rPr>
-        <w:t>Problema</w:t>
-      </w:r>
-    </w:p>
-    <w:p>
-      <w:pPr>
-        <w:rPr>
-          <w:rFonts w:ascii="Montserrat" w:hAnsi="Montserrat"/>
-        </w:rPr>
-      </w:pPr>
-      <w:r>
-        <w:rPr>
-          <w:rFonts w:ascii="Montserrat" w:hAnsi="Montserrat"/>
-        </w:rPr>
-        <w:t xml:space="preserve">Función hacía </w:t>
-      </w:r>
-      <w:proofErr w:type="spellStart"/>
-      <w:r>
-        <w:rPr>
-          <w:rFonts w:ascii="Montserrat" w:hAnsi="Montserrat"/>
-        </w:rPr>
-        <w:t>blits</w:t>
-      </w:r>
-      <w:proofErr w:type="spellEnd"/>
-      <w:r>
-        <w:rPr>
-          <w:rFonts w:ascii="Montserrat" w:hAnsi="Montserrat"/>
-        </w:rPr>
-        <w:t xml:space="preserve"> innecesarios (ej. dibujaba capas completas aún si no salían en pantalla o si no cambiaron).</w:t>
-      </w:r>
-    </w:p>
-    <w:p>
-      <w:pPr>
-        <w:rPr>
-          <w:rFonts w:ascii="Montserrat" w:hAnsi="Montserrat"/>
-        </w:rPr>
-      </w:pPr>
-      <w:r>
-        <w:rPr>
-          <w:rFonts w:ascii="Montserrat" w:hAnsi="Montserrat"/>
-        </w:rPr>
-        <w:t>Qué hicimos</w:t>
-      </w:r>
-    </w:p>
-    <w:p>
-      <w:pPr>
-        <w:rPr>
-          <w:rFonts w:ascii="Montserrat" w:hAnsi="Montserrat"/>
-        </w:rPr>
-      </w:pPr>
-      <w:r>
-        <w:rPr>
-          <w:rFonts w:ascii="Montserrat" w:hAnsi="Montserrat"/>
-        </w:rPr>
-        <w:t xml:space="preserve">Lógica para sólo </w:t>
-      </w:r>
-      <w:proofErr w:type="spellStart"/>
-      <w:r>
-        <w:rPr>
-          <w:rFonts w:ascii="Montserrat" w:hAnsi="Montserrat"/>
-        </w:rPr>
-        <w:t>blitear</w:t>
-      </w:r>
-      <w:proofErr w:type="spellEnd"/>
-      <w:r>
-        <w:rPr>
-          <w:rFonts w:ascii="Montserrat" w:hAnsi="Montserrat"/>
-        </w:rPr>
-        <w:t xml:space="preserve"> las regiones visibles (dos copias por capa para </w:t>
-      </w:r>
-      <w:proofErr w:type="spellStart"/>
-      <w:r>
-        <w:rPr>
-          <w:rFonts w:ascii="Montserrat" w:hAnsi="Montserrat"/>
-        </w:rPr>
-        <w:t>loop</w:t>
-      </w:r>
-      <w:proofErr w:type="spellEnd"/>
-      <w:r>
-        <w:rPr>
-          <w:rFonts w:ascii="Montserrat" w:hAnsi="Montserrat"/>
-        </w:rPr>
-        <w:t>).</w:t>
-      </w:r>
-    </w:p>
-    <w:p>
-      <w:pPr>
-        <w:rPr>
-          <w:rFonts w:ascii="Montserrat" w:hAnsi="Montserrat"/>
-        </w:rPr>
-      </w:pPr>
-      <w:r>
-        <w:rPr>
-          <w:rFonts w:ascii="Montserrat" w:hAnsi="Montserrat"/>
-        </w:rPr>
-        <w:t>Evitar redibujar capas si la cámara no se movió (</w:t>
-      </w:r>
-      <w:proofErr w:type="spellStart"/>
-      <w:r>
-        <w:rPr>
-          <w:rFonts w:ascii="Montserrat" w:hAnsi="Montserrat"/>
-        </w:rPr>
-        <w:t>delta_x</w:t>
-      </w:r>
-      <w:proofErr w:type="spellEnd"/>
-      <w:r>
-        <w:rPr>
-          <w:rFonts w:ascii="Montserrat" w:hAnsi="Montserrat"/>
-        </w:rPr>
-        <w:t xml:space="preserve"> cercano a 0).</w:t>
-      </w:r>
-    </w:p>
-    <w:p>
-      <w:pPr>
-        <w:rPr>
-          <w:rFonts w:ascii="Montserrat" w:hAnsi="Montserrat"/>
-        </w:rPr>
-      </w:pPr>
-      <w:r>
-        <w:rPr>
-          <w:rFonts w:ascii="Montserrat" w:hAnsi="Montserrat"/>
-        </w:rPr>
-        <w:t>Separar capas estáticas (</w:t>
-      </w:r>
-      <w:proofErr w:type="spellStart"/>
-      <w:r>
-        <w:rPr>
-          <w:rFonts w:ascii="Montserrat" w:hAnsi="Montserrat"/>
-        </w:rPr>
-        <w:t>prerender</w:t>
-      </w:r>
-      <w:proofErr w:type="spellEnd"/>
-      <w:r>
-        <w:rPr>
-          <w:rFonts w:ascii="Montserrat" w:hAnsi="Montserrat"/>
-        </w:rPr>
-        <w:t>) de capas dinámicas pequeñas.</w:t>
-      </w:r>
-    </w:p>
-    <w:p>
-      <w:pPr>
-        <w:rPr>
-          <w:rFonts w:ascii="Montserrat" w:hAnsi="Montserrat"/>
-        </w:rPr>
-      </w:pPr>
-      <w:r>
-        <w:rPr>
-          <w:rFonts w:ascii="Montserrat" w:hAnsi="Montserrat"/>
-        </w:rPr>
-        <w:t>Impacto</w:t>
-      </w:r>
-    </w:p>
-    <w:p>
-      <w:pPr>
-        <w:rPr>
-          <w:rFonts w:ascii="Montserrat" w:hAnsi="Montserrat"/>
-        </w:rPr>
-      </w:pPr>
-      <w:r>
-        <w:rPr>
-          <w:rFonts w:ascii="Montserrat" w:hAnsi="Montserrat"/>
-        </w:rPr>
-        <w:t xml:space="preserve">Menos </w:t>
-      </w:r>
-      <w:proofErr w:type="spellStart"/>
-      <w:r>
-        <w:rPr>
-          <w:rFonts w:ascii="Montserrat" w:hAnsi="Montserrat"/>
-        </w:rPr>
-        <w:t>blits</w:t>
-      </w:r>
-      <w:proofErr w:type="spellEnd"/>
-      <w:r>
-        <w:rPr>
-          <w:rFonts w:ascii="Montserrat" w:hAnsi="Montserrat"/>
-        </w:rPr>
-        <w:t xml:space="preserve"> por </w:t>
-      </w:r>
-      <w:proofErr w:type="spellStart"/>
-      <w:proofErr w:type="gramStart"/>
-      <w:r>
-        <w:rPr>
-          <w:rFonts w:ascii="Montserrat" w:hAnsi="Montserrat"/>
-        </w:rPr>
-        <w:t>frame</w:t>
-      </w:r>
-      <w:proofErr w:type="spellEnd"/>
-      <w:proofErr w:type="gramEnd"/>
-      <w:r>
-        <w:rPr>
-          <w:rFonts w:ascii="Montserrat" w:hAnsi="Montserrat"/>
-        </w:rPr>
-        <w:t>.</w:t>
-      </w:r>
-    </w:p>
-    <w:p>
-      <w:pPr>
+        <w:pStyle w:val="Prrafodelista"/>
+        <w:numPr>
+          <w:ilvl w:val="0"/>
+          <w:numId w:val="43"/>
+        </w:numPr>
         <w:rPr>
           <w:rFonts w:ascii="Montserrat" w:hAnsi="Montserrat"/>
         </w:rPr>
@@ -9117,6 +9731,155 @@
     </w:lvl>
   </w:abstractNum>
   <w:abstractNum w:abstractNumId="2" w15:restartNumberingAfterBreak="0">
+    <w:nsid w:val="0D1938BE"/>
+    <w:multiLevelType w:val="multilevel"/>
+    <w:tmpl w:val="0DCEFFA2"/>
+    <w:lvl w:ilvl="0">
+      <w:start w:val="1"/>
+      <w:numFmt w:val="bullet"/>
+      <w:lvlText w:val=""/>
+      <w:lvlJc w:val="left"/>
+      <w:pPr>
+        <w:tabs>
+          <w:tab w:val="num" w:pos="720"/>
+        </w:tabs>
+        <w:ind w:left="720" w:hanging="360"/>
+      </w:pPr>
+      <w:rPr>
+        <w:rFonts w:ascii="Symbol" w:hAnsi="Symbol" w:hint="default"/>
+        <w:sz w:val="20"/>
+      </w:rPr>
+    </w:lvl>
+    <w:lvl w:ilvl="1" w:tentative="1">
+      <w:start w:val="1"/>
+      <w:numFmt w:val="bullet"/>
+      <w:lvlText w:val="o"/>
+      <w:lvlJc w:val="left"/>
+      <w:pPr>
+        <w:tabs>
+          <w:tab w:val="num" w:pos="1440"/>
+        </w:tabs>
+        <w:ind w:left="1440" w:hanging="360"/>
+      </w:pPr>
+      <w:rPr>
+        <w:rFonts w:ascii="Courier New" w:hAnsi="Courier New" w:hint="default"/>
+        <w:sz w:val="20"/>
+      </w:rPr>
+    </w:lvl>
+    <w:lvl w:ilvl="2" w:tentative="1">
+      <w:start w:val="1"/>
+      <w:numFmt w:val="bullet"/>
+      <w:lvlText w:val=""/>
+      <w:lvlJc w:val="left"/>
+      <w:pPr>
+        <w:tabs>
+          <w:tab w:val="num" w:pos="2160"/>
+        </w:tabs>
+        <w:ind w:left="2160" w:hanging="360"/>
+      </w:pPr>
+      <w:rPr>
+        <w:rFonts w:ascii="Wingdings" w:hAnsi="Wingdings" w:hint="default"/>
+        <w:sz w:val="20"/>
+      </w:rPr>
+    </w:lvl>
+    <w:lvl w:ilvl="3" w:tentative="1">
+      <w:start w:val="1"/>
+      <w:numFmt w:val="bullet"/>
+      <w:lvlText w:val=""/>
+      <w:lvlJc w:val="left"/>
+      <w:pPr>
+        <w:tabs>
+          <w:tab w:val="num" w:pos="2880"/>
+        </w:tabs>
+        <w:ind w:left="2880" w:hanging="360"/>
+      </w:pPr>
+      <w:rPr>
+        <w:rFonts w:ascii="Wingdings" w:hAnsi="Wingdings" w:hint="default"/>
+        <w:sz w:val="20"/>
+      </w:rPr>
+    </w:lvl>
+    <w:lvl w:ilvl="4" w:tentative="1">
+      <w:start w:val="1"/>
+      <w:numFmt w:val="bullet"/>
+      <w:lvlText w:val=""/>
+      <w:lvlJc w:val="left"/>
+      <w:pPr>
+        <w:tabs>
+          <w:tab w:val="num" w:pos="3600"/>
+        </w:tabs>
+        <w:ind w:left="3600" w:hanging="360"/>
+      </w:pPr>
+      <w:rPr>
+        <w:rFonts w:ascii="Wingdings" w:hAnsi="Wingdings" w:hint="default"/>
+        <w:sz w:val="20"/>
+      </w:rPr>
+    </w:lvl>
+    <w:lvl w:ilvl="5" w:tentative="1">
+      <w:start w:val="1"/>
+      <w:numFmt w:val="bullet"/>
+      <w:lvlText w:val=""/>
+      <w:lvlJc w:val="left"/>
+      <w:pPr>
+        <w:tabs>
+          <w:tab w:val="num" w:pos="4320"/>
+        </w:tabs>
+        <w:ind w:left="4320" w:hanging="360"/>
+      </w:pPr>
+      <w:rPr>
+        <w:rFonts w:ascii="Wingdings" w:hAnsi="Wingdings" w:hint="default"/>
+        <w:sz w:val="20"/>
+      </w:rPr>
+    </w:lvl>
+    <w:lvl w:ilvl="6" w:tentative="1">
+      <w:start w:val="1"/>
+      <w:numFmt w:val="bullet"/>
+      <w:lvlText w:val=""/>
+      <w:lvlJc w:val="left"/>
+      <w:pPr>
+        <w:tabs>
+          <w:tab w:val="num" w:pos="5040"/>
+        </w:tabs>
+        <w:ind w:left="5040" w:hanging="360"/>
+      </w:pPr>
+      <w:rPr>
+        <w:rFonts w:ascii="Wingdings" w:hAnsi="Wingdings" w:hint="default"/>
+        <w:sz w:val="20"/>
+      </w:rPr>
+    </w:lvl>
+    <w:lvl w:ilvl="7" w:tentative="1">
+      <w:start w:val="1"/>
+      <w:numFmt w:val="bullet"/>
+      <w:lvlText w:val=""/>
+      <w:lvlJc w:val="left"/>
+      <w:pPr>
+        <w:tabs>
+          <w:tab w:val="num" w:pos="5760"/>
+        </w:tabs>
+        <w:ind w:left="5760" w:hanging="360"/>
+      </w:pPr>
+      <w:rPr>
+        <w:rFonts w:ascii="Wingdings" w:hAnsi="Wingdings" w:hint="default"/>
+        <w:sz w:val="20"/>
+      </w:rPr>
+    </w:lvl>
+    <w:lvl w:ilvl="8" w:tentative="1">
+      <w:start w:val="1"/>
+      <w:numFmt w:val="bullet"/>
+      <w:lvlText w:val=""/>
+      <w:lvlJc w:val="left"/>
+      <w:pPr>
+        <w:tabs>
+          <w:tab w:val="num" w:pos="6480"/>
+        </w:tabs>
+        <w:ind w:left="6480" w:hanging="360"/>
+      </w:pPr>
+      <w:rPr>
+        <w:rFonts w:ascii="Wingdings" w:hAnsi="Wingdings" w:hint="default"/>
+        <w:sz w:val="20"/>
+      </w:rPr>
+    </w:lvl>
+  </w:abstractNum>
+  <w:abstractNum w:abstractNumId="3" w15:restartNumberingAfterBreak="0">
     <w:nsid w:val="113263C1"/>
     <w:multiLevelType w:val="multilevel"/>
     <w:tmpl w:val="38F45068"/>
@@ -9265,7 +10028,7 @@
       </w:rPr>
     </w:lvl>
   </w:abstractNum>
-  <w:abstractNum w:abstractNumId="3" w15:restartNumberingAfterBreak="0">
+  <w:abstractNum w:abstractNumId="4" w15:restartNumberingAfterBreak="0">
     <w:nsid w:val="12E21EA2"/>
     <w:multiLevelType w:val="multilevel"/>
     <w:tmpl w:val="DC4A9074"/>
@@ -9414,7 +10177,7 @@
       </w:rPr>
     </w:lvl>
   </w:abstractNum>
-  <w:abstractNum w:abstractNumId="4" w15:restartNumberingAfterBreak="0">
+  <w:abstractNum w:abstractNumId="5" w15:restartNumberingAfterBreak="0">
     <w:nsid w:val="13182468"/>
     <w:multiLevelType w:val="multilevel"/>
     <w:tmpl w:val="D256DBFA"/>
@@ -9563,10 +10326,10 @@
       </w:rPr>
     </w:lvl>
   </w:abstractNum>
-  <w:abstractNum w:abstractNumId="5" w15:restartNumberingAfterBreak="0">
+  <w:abstractNum w:abstractNumId="6" w15:restartNumberingAfterBreak="0">
     <w:nsid w:val="13C822ED"/>
     <w:multiLevelType w:val="hybridMultilevel"/>
-    <w:tmpl w:val="4B02F342"/>
+    <w:tmpl w:val="2B60567E"/>
     <w:lvl w:ilvl="0" w:tplc="2C0A0001">
       <w:start w:val="1"/>
       <w:numFmt w:val="bullet"/>
@@ -9676,7 +10439,7 @@
       </w:rPr>
     </w:lvl>
   </w:abstractNum>
-  <w:abstractNum w:abstractNumId="6" w15:restartNumberingAfterBreak="0">
+  <w:abstractNum w:abstractNumId="7" w15:restartNumberingAfterBreak="0">
     <w:nsid w:val="14570391"/>
     <w:multiLevelType w:val="multilevel"/>
     <w:tmpl w:val="E33035C6"/>
@@ -9825,7 +10588,7 @@
       </w:rPr>
     </w:lvl>
   </w:abstractNum>
-  <w:abstractNum w:abstractNumId="7" w15:restartNumberingAfterBreak="0">
+  <w:abstractNum w:abstractNumId="8" w15:restartNumberingAfterBreak="0">
     <w:nsid w:val="155A5ECC"/>
     <w:multiLevelType w:val="multilevel"/>
     <w:tmpl w:val="FE04A310"/>
@@ -9974,7 +10737,7 @@
       </w:rPr>
     </w:lvl>
   </w:abstractNum>
-  <w:abstractNum w:abstractNumId="8" w15:restartNumberingAfterBreak="0">
+  <w:abstractNum w:abstractNumId="9" w15:restartNumberingAfterBreak="0">
     <w:nsid w:val="16211FC4"/>
     <w:multiLevelType w:val="multilevel"/>
     <w:tmpl w:val="AB3CB398"/>
@@ -10123,7 +10886,120 @@
       </w:rPr>
     </w:lvl>
   </w:abstractNum>
-  <w:abstractNum w:abstractNumId="9" w15:restartNumberingAfterBreak="0">
+  <w:abstractNum w:abstractNumId="10" w15:restartNumberingAfterBreak="0">
+    <w:nsid w:val="1AC8202D"/>
+    <w:multiLevelType w:val="hybridMultilevel"/>
+    <w:tmpl w:val="0D7A5C50"/>
+    <w:lvl w:ilvl="0" w:tplc="2C0A0001">
+      <w:start w:val="1"/>
+      <w:numFmt w:val="bullet"/>
+      <w:lvlText w:val=""/>
+      <w:lvlJc w:val="left"/>
+      <w:pPr>
+        <w:ind w:left="720" w:hanging="360"/>
+      </w:pPr>
+      <w:rPr>
+        <w:rFonts w:ascii="Symbol" w:hAnsi="Symbol" w:hint="default"/>
+      </w:rPr>
+    </w:lvl>
+    <w:lvl w:ilvl="1" w:tplc="2C0A0003" w:tentative="1">
+      <w:start w:val="1"/>
+      <w:numFmt w:val="bullet"/>
+      <w:lvlText w:val="o"/>
+      <w:lvlJc w:val="left"/>
+      <w:pPr>
+        <w:ind w:left="1440" w:hanging="360"/>
+      </w:pPr>
+      <w:rPr>
+        <w:rFonts w:ascii="Courier New" w:hAnsi="Courier New" w:cs="Courier New" w:hint="default"/>
+      </w:rPr>
+    </w:lvl>
+    <w:lvl w:ilvl="2" w:tplc="2C0A0005" w:tentative="1">
+      <w:start w:val="1"/>
+      <w:numFmt w:val="bullet"/>
+      <w:lvlText w:val=""/>
+      <w:lvlJc w:val="left"/>
+      <w:pPr>
+        <w:ind w:left="2160" w:hanging="360"/>
+      </w:pPr>
+      <w:rPr>
+        <w:rFonts w:ascii="Wingdings" w:hAnsi="Wingdings" w:hint="default"/>
+      </w:rPr>
+    </w:lvl>
+    <w:lvl w:ilvl="3" w:tplc="2C0A0001" w:tentative="1">
+      <w:start w:val="1"/>
+      <w:numFmt w:val="bullet"/>
+      <w:lvlText w:val=""/>
+      <w:lvlJc w:val="left"/>
+      <w:pPr>
+        <w:ind w:left="2880" w:hanging="360"/>
+      </w:pPr>
+      <w:rPr>
+        <w:rFonts w:ascii="Symbol" w:hAnsi="Symbol" w:hint="default"/>
+      </w:rPr>
+    </w:lvl>
+    <w:lvl w:ilvl="4" w:tplc="2C0A0003" w:tentative="1">
+      <w:start w:val="1"/>
+      <w:numFmt w:val="bullet"/>
+      <w:lvlText w:val="o"/>
+      <w:lvlJc w:val="left"/>
+      <w:pPr>
+        <w:ind w:left="3600" w:hanging="360"/>
+      </w:pPr>
+      <w:rPr>
+        <w:rFonts w:ascii="Courier New" w:hAnsi="Courier New" w:cs="Courier New" w:hint="default"/>
+      </w:rPr>
+    </w:lvl>
+    <w:lvl w:ilvl="5" w:tplc="2C0A0005" w:tentative="1">
+      <w:start w:val="1"/>
+      <w:numFmt w:val="bullet"/>
+      <w:lvlText w:val=""/>
+      <w:lvlJc w:val="left"/>
+      <w:pPr>
+        <w:ind w:left="4320" w:hanging="360"/>
+      </w:pPr>
+      <w:rPr>
+        <w:rFonts w:ascii="Wingdings" w:hAnsi="Wingdings" w:hint="default"/>
+      </w:rPr>
+    </w:lvl>
+    <w:lvl w:ilvl="6" w:tplc="2C0A0001" w:tentative="1">
+      <w:start w:val="1"/>
+      <w:numFmt w:val="bullet"/>
+      <w:lvlText w:val=""/>
+      <w:lvlJc w:val="left"/>
+      <w:pPr>
+        <w:ind w:left="5040" w:hanging="360"/>
+      </w:pPr>
+      <w:rPr>
+        <w:rFonts w:ascii="Symbol" w:hAnsi="Symbol" w:hint="default"/>
+      </w:rPr>
+    </w:lvl>
+    <w:lvl w:ilvl="7" w:tplc="2C0A0003" w:tentative="1">
+      <w:start w:val="1"/>
+      <w:numFmt w:val="bullet"/>
+      <w:lvlText w:val="o"/>
+      <w:lvlJc w:val="left"/>
+      <w:pPr>
+        <w:ind w:left="5760" w:hanging="360"/>
+      </w:pPr>
+      <w:rPr>
+        <w:rFonts w:ascii="Courier New" w:hAnsi="Courier New" w:cs="Courier New" w:hint="default"/>
+      </w:rPr>
+    </w:lvl>
+    <w:lvl w:ilvl="8" w:tplc="2C0A0005" w:tentative="1">
+      <w:start w:val="1"/>
+      <w:numFmt w:val="bullet"/>
+      <w:lvlText w:val=""/>
+      <w:lvlJc w:val="left"/>
+      <w:pPr>
+        <w:ind w:left="6480" w:hanging="360"/>
+      </w:pPr>
+      <w:rPr>
+        <w:rFonts w:ascii="Wingdings" w:hAnsi="Wingdings" w:hint="default"/>
+      </w:rPr>
+    </w:lvl>
+  </w:abstractNum>
+  <w:abstractNum w:abstractNumId="11" w15:restartNumberingAfterBreak="0">
     <w:nsid w:val="1BF66895"/>
     <w:multiLevelType w:val="hybridMultilevel"/>
     <w:tmpl w:val="BEE021F8"/>
@@ -10236,7 +11112,7 @@
       </w:rPr>
     </w:lvl>
   </w:abstractNum>
-  <w:abstractNum w:abstractNumId="10" w15:restartNumberingAfterBreak="0">
+  <w:abstractNum w:abstractNumId="12" w15:restartNumberingAfterBreak="0">
     <w:nsid w:val="1F472B58"/>
     <w:multiLevelType w:val="multilevel"/>
     <w:tmpl w:val="069E5E46"/>
@@ -10385,7 +11261,7 @@
       </w:rPr>
     </w:lvl>
   </w:abstractNum>
-  <w:abstractNum w:abstractNumId="11" w15:restartNumberingAfterBreak="0">
+  <w:abstractNum w:abstractNumId="13" w15:restartNumberingAfterBreak="0">
     <w:nsid w:val="1FA65965"/>
     <w:multiLevelType w:val="hybridMultilevel"/>
     <w:tmpl w:val="B44074BC"/>
@@ -10498,7 +11374,7 @@
       </w:rPr>
     </w:lvl>
   </w:abstractNum>
-  <w:abstractNum w:abstractNumId="12" w15:restartNumberingAfterBreak="0">
+  <w:abstractNum w:abstractNumId="14" w15:restartNumberingAfterBreak="0">
     <w:nsid w:val="1FEE2745"/>
     <w:multiLevelType w:val="multilevel"/>
     <w:tmpl w:val="6B9A5A28"/>
@@ -10647,7 +11523,120 @@
       </w:rPr>
     </w:lvl>
   </w:abstractNum>
-  <w:abstractNum w:abstractNumId="13" w15:restartNumberingAfterBreak="0">
+  <w:abstractNum w:abstractNumId="15" w15:restartNumberingAfterBreak="0">
+    <w:nsid w:val="20C96F03"/>
+    <w:multiLevelType w:val="hybridMultilevel"/>
+    <w:tmpl w:val="3348D4BA"/>
+    <w:lvl w:ilvl="0" w:tplc="2C0A0001">
+      <w:start w:val="1"/>
+      <w:numFmt w:val="bullet"/>
+      <w:lvlText w:val=""/>
+      <w:lvlJc w:val="left"/>
+      <w:pPr>
+        <w:ind w:left="720" w:hanging="360"/>
+      </w:pPr>
+      <w:rPr>
+        <w:rFonts w:ascii="Symbol" w:hAnsi="Symbol" w:hint="default"/>
+      </w:rPr>
+    </w:lvl>
+    <w:lvl w:ilvl="1" w:tplc="2C0A0003" w:tentative="1">
+      <w:start w:val="1"/>
+      <w:numFmt w:val="bullet"/>
+      <w:lvlText w:val="o"/>
+      <w:lvlJc w:val="left"/>
+      <w:pPr>
+        <w:ind w:left="1440" w:hanging="360"/>
+      </w:pPr>
+      <w:rPr>
+        <w:rFonts w:ascii="Courier New" w:hAnsi="Courier New" w:cs="Courier New" w:hint="default"/>
+      </w:rPr>
+    </w:lvl>
+    <w:lvl w:ilvl="2" w:tplc="2C0A0005" w:tentative="1">
+      <w:start w:val="1"/>
+      <w:numFmt w:val="bullet"/>
+      <w:lvlText w:val=""/>
+      <w:lvlJc w:val="left"/>
+      <w:pPr>
+        <w:ind w:left="2160" w:hanging="360"/>
+      </w:pPr>
+      <w:rPr>
+        <w:rFonts w:ascii="Wingdings" w:hAnsi="Wingdings" w:hint="default"/>
+      </w:rPr>
+    </w:lvl>
+    <w:lvl w:ilvl="3" w:tplc="2C0A0001" w:tentative="1">
+      <w:start w:val="1"/>
+      <w:numFmt w:val="bullet"/>
+      <w:lvlText w:val=""/>
+      <w:lvlJc w:val="left"/>
+      <w:pPr>
+        <w:ind w:left="2880" w:hanging="360"/>
+      </w:pPr>
+      <w:rPr>
+        <w:rFonts w:ascii="Symbol" w:hAnsi="Symbol" w:hint="default"/>
+      </w:rPr>
+    </w:lvl>
+    <w:lvl w:ilvl="4" w:tplc="2C0A0003" w:tentative="1">
+      <w:start w:val="1"/>
+      <w:numFmt w:val="bullet"/>
+      <w:lvlText w:val="o"/>
+      <w:lvlJc w:val="left"/>
+      <w:pPr>
+        <w:ind w:left="3600" w:hanging="360"/>
+      </w:pPr>
+      <w:rPr>
+        <w:rFonts w:ascii="Courier New" w:hAnsi="Courier New" w:cs="Courier New" w:hint="default"/>
+      </w:rPr>
+    </w:lvl>
+    <w:lvl w:ilvl="5" w:tplc="2C0A0005" w:tentative="1">
+      <w:start w:val="1"/>
+      <w:numFmt w:val="bullet"/>
+      <w:lvlText w:val=""/>
+      <w:lvlJc w:val="left"/>
+      <w:pPr>
+        <w:ind w:left="4320" w:hanging="360"/>
+      </w:pPr>
+      <w:rPr>
+        <w:rFonts w:ascii="Wingdings" w:hAnsi="Wingdings" w:hint="default"/>
+      </w:rPr>
+    </w:lvl>
+    <w:lvl w:ilvl="6" w:tplc="2C0A0001" w:tentative="1">
+      <w:start w:val="1"/>
+      <w:numFmt w:val="bullet"/>
+      <w:lvlText w:val=""/>
+      <w:lvlJc w:val="left"/>
+      <w:pPr>
+        <w:ind w:left="5040" w:hanging="360"/>
+      </w:pPr>
+      <w:rPr>
+        <w:rFonts w:ascii="Symbol" w:hAnsi="Symbol" w:hint="default"/>
+      </w:rPr>
+    </w:lvl>
+    <w:lvl w:ilvl="7" w:tplc="2C0A0003" w:tentative="1">
+      <w:start w:val="1"/>
+      <w:numFmt w:val="bullet"/>
+      <w:lvlText w:val="o"/>
+      <w:lvlJc w:val="left"/>
+      <w:pPr>
+        <w:ind w:left="5760" w:hanging="360"/>
+      </w:pPr>
+      <w:rPr>
+        <w:rFonts w:ascii="Courier New" w:hAnsi="Courier New" w:cs="Courier New" w:hint="default"/>
+      </w:rPr>
+    </w:lvl>
+    <w:lvl w:ilvl="8" w:tplc="2C0A0005" w:tentative="1">
+      <w:start w:val="1"/>
+      <w:numFmt w:val="bullet"/>
+      <w:lvlText w:val=""/>
+      <w:lvlJc w:val="left"/>
+      <w:pPr>
+        <w:ind w:left="6480" w:hanging="360"/>
+      </w:pPr>
+      <w:rPr>
+        <w:rFonts w:ascii="Wingdings" w:hAnsi="Wingdings" w:hint="default"/>
+      </w:rPr>
+    </w:lvl>
+  </w:abstractNum>
+  <w:abstractNum w:abstractNumId="16" w15:restartNumberingAfterBreak="0">
     <w:nsid w:val="21B026F1"/>
     <w:multiLevelType w:val="multilevel"/>
     <w:tmpl w:val="598A7722"/>
@@ -10760,7 +11749,7 @@
       </w:pPr>
     </w:lvl>
   </w:abstractNum>
-  <w:abstractNum w:abstractNumId="14" w15:restartNumberingAfterBreak="0">
+  <w:abstractNum w:abstractNumId="17" w15:restartNumberingAfterBreak="0">
     <w:nsid w:val="255F6375"/>
     <w:multiLevelType w:val="multilevel"/>
     <w:tmpl w:val="9F9E18BC"/>
@@ -10909,7 +11898,156 @@
       </w:rPr>
     </w:lvl>
   </w:abstractNum>
-  <w:abstractNum w:abstractNumId="15" w15:restartNumberingAfterBreak="0">
+  <w:abstractNum w:abstractNumId="18" w15:restartNumberingAfterBreak="0">
+    <w:nsid w:val="28C72265"/>
+    <w:multiLevelType w:val="multilevel"/>
+    <w:tmpl w:val="465CA2C8"/>
+    <w:lvl w:ilvl="0">
+      <w:start w:val="1"/>
+      <w:numFmt w:val="bullet"/>
+      <w:lvlText w:val=""/>
+      <w:lvlJc w:val="left"/>
+      <w:pPr>
+        <w:tabs>
+          <w:tab w:val="num" w:pos="720"/>
+        </w:tabs>
+        <w:ind w:left="720" w:hanging="360"/>
+      </w:pPr>
+      <w:rPr>
+        <w:rFonts w:ascii="Symbol" w:hAnsi="Symbol" w:hint="default"/>
+        <w:sz w:val="20"/>
+      </w:rPr>
+    </w:lvl>
+    <w:lvl w:ilvl="1">
+      <w:start w:val="1"/>
+      <w:numFmt w:val="bullet"/>
+      <w:lvlText w:val="o"/>
+      <w:lvlJc w:val="left"/>
+      <w:pPr>
+        <w:tabs>
+          <w:tab w:val="num" w:pos="1440"/>
+        </w:tabs>
+        <w:ind w:left="1440" w:hanging="360"/>
+      </w:pPr>
+      <w:rPr>
+        <w:rFonts w:ascii="Courier New" w:hAnsi="Courier New" w:hint="default"/>
+        <w:sz w:val="20"/>
+      </w:rPr>
+    </w:lvl>
+    <w:lvl w:ilvl="2" w:tentative="1">
+      <w:start w:val="1"/>
+      <w:numFmt w:val="bullet"/>
+      <w:lvlText w:val=""/>
+      <w:lvlJc w:val="left"/>
+      <w:pPr>
+        <w:tabs>
+          <w:tab w:val="num" w:pos="2160"/>
+        </w:tabs>
+        <w:ind w:left="2160" w:hanging="360"/>
+      </w:pPr>
+      <w:rPr>
+        <w:rFonts w:ascii="Wingdings" w:hAnsi="Wingdings" w:hint="default"/>
+        <w:sz w:val="20"/>
+      </w:rPr>
+    </w:lvl>
+    <w:lvl w:ilvl="3" w:tentative="1">
+      <w:start w:val="1"/>
+      <w:numFmt w:val="bullet"/>
+      <w:lvlText w:val=""/>
+      <w:lvlJc w:val="left"/>
+      <w:pPr>
+        <w:tabs>
+          <w:tab w:val="num" w:pos="2880"/>
+        </w:tabs>
+        <w:ind w:left="2880" w:hanging="360"/>
+      </w:pPr>
+      <w:rPr>
+        <w:rFonts w:ascii="Wingdings" w:hAnsi="Wingdings" w:hint="default"/>
+        <w:sz w:val="20"/>
+      </w:rPr>
+    </w:lvl>
+    <w:lvl w:ilvl="4" w:tentative="1">
+      <w:start w:val="1"/>
+      <w:numFmt w:val="bullet"/>
+      <w:lvlText w:val=""/>
+      <w:lvlJc w:val="left"/>
+      <w:pPr>
+        <w:tabs>
+          <w:tab w:val="num" w:pos="3600"/>
+        </w:tabs>
+        <w:ind w:left="3600" w:hanging="360"/>
+      </w:pPr>
+      <w:rPr>
+        <w:rFonts w:ascii="Wingdings" w:hAnsi="Wingdings" w:hint="default"/>
+        <w:sz w:val="20"/>
+      </w:rPr>
+    </w:lvl>
+    <w:lvl w:ilvl="5" w:tentative="1">
+      <w:start w:val="1"/>
+      <w:numFmt w:val="bullet"/>
+      <w:lvlText w:val=""/>
+      <w:lvlJc w:val="left"/>
+      <w:pPr>
+        <w:tabs>
+          <w:tab w:val="num" w:pos="4320"/>
+        </w:tabs>
+        <w:ind w:left="4320" w:hanging="360"/>
+      </w:pPr>
+      <w:rPr>
+        <w:rFonts w:ascii="Wingdings" w:hAnsi="Wingdings" w:hint="default"/>
+        <w:sz w:val="20"/>
+      </w:rPr>
+    </w:lvl>
+    <w:lvl w:ilvl="6" w:tentative="1">
+      <w:start w:val="1"/>
+      <w:numFmt w:val="bullet"/>
+      <w:lvlText w:val=""/>
+      <w:lvlJc w:val="left"/>
+      <w:pPr>
+        <w:tabs>
+          <w:tab w:val="num" w:pos="5040"/>
+        </w:tabs>
+        <w:ind w:left="5040" w:hanging="360"/>
+      </w:pPr>
+      <w:rPr>
+        <w:rFonts w:ascii="Wingdings" w:hAnsi="Wingdings" w:hint="default"/>
+        <w:sz w:val="20"/>
+      </w:rPr>
+    </w:lvl>
+    <w:lvl w:ilvl="7" w:tentative="1">
+      <w:start w:val="1"/>
+      <w:numFmt w:val="bullet"/>
+      <w:lvlText w:val=""/>
+      <w:lvlJc w:val="left"/>
+      <w:pPr>
+        <w:tabs>
+          <w:tab w:val="num" w:pos="5760"/>
+        </w:tabs>
+        <w:ind w:left="5760" w:hanging="360"/>
+      </w:pPr>
+      <w:rPr>
+        <w:rFonts w:ascii="Wingdings" w:hAnsi="Wingdings" w:hint="default"/>
+        <w:sz w:val="20"/>
+      </w:rPr>
+    </w:lvl>
+    <w:lvl w:ilvl="8" w:tentative="1">
+      <w:start w:val="1"/>
+      <w:numFmt w:val="bullet"/>
+      <w:lvlText w:val=""/>
+      <w:lvlJc w:val="left"/>
+      <w:pPr>
+        <w:tabs>
+          <w:tab w:val="num" w:pos="6480"/>
+        </w:tabs>
+        <w:ind w:left="6480" w:hanging="360"/>
+      </w:pPr>
+      <w:rPr>
+        <w:rFonts w:ascii="Wingdings" w:hAnsi="Wingdings" w:hint="default"/>
+        <w:sz w:val="20"/>
+      </w:rPr>
+    </w:lvl>
+  </w:abstractNum>
+  <w:abstractNum w:abstractNumId="19" w15:restartNumberingAfterBreak="0">
     <w:nsid w:val="2E6935BB"/>
     <w:multiLevelType w:val="multilevel"/>
     <w:tmpl w:val="0916DC8A"/>
@@ -11058,7 +12196,7 @@
       </w:rPr>
     </w:lvl>
   </w:abstractNum>
-  <w:abstractNum w:abstractNumId="16" w15:restartNumberingAfterBreak="0">
+  <w:abstractNum w:abstractNumId="20" w15:restartNumberingAfterBreak="0">
     <w:nsid w:val="2FC41CE3"/>
     <w:multiLevelType w:val="multilevel"/>
     <w:tmpl w:val="BA3C305A"/>
@@ -11207,7 +12345,7 @@
       </w:rPr>
     </w:lvl>
   </w:abstractNum>
-  <w:abstractNum w:abstractNumId="17" w15:restartNumberingAfterBreak="0">
+  <w:abstractNum w:abstractNumId="21" w15:restartNumberingAfterBreak="0">
     <w:nsid w:val="3E9223AF"/>
     <w:multiLevelType w:val="multilevel"/>
     <w:tmpl w:val="63A8A3B8"/>
@@ -11356,7 +12494,7 @@
       </w:rPr>
     </w:lvl>
   </w:abstractNum>
-  <w:abstractNum w:abstractNumId="18" w15:restartNumberingAfterBreak="0">
+  <w:abstractNum w:abstractNumId="22" w15:restartNumberingAfterBreak="0">
     <w:nsid w:val="41C0149D"/>
     <w:multiLevelType w:val="multilevel"/>
     <w:tmpl w:val="E5B601A8"/>
@@ -11505,7 +12643,7 @@
       </w:rPr>
     </w:lvl>
   </w:abstractNum>
-  <w:abstractNum w:abstractNumId="19" w15:restartNumberingAfterBreak="0">
+  <w:abstractNum w:abstractNumId="23" w15:restartNumberingAfterBreak="0">
     <w:nsid w:val="42DA5E48"/>
     <w:multiLevelType w:val="multilevel"/>
     <w:tmpl w:val="5022B5A0"/>
@@ -11654,7 +12792,7 @@
       </w:rPr>
     </w:lvl>
   </w:abstractNum>
-  <w:abstractNum w:abstractNumId="20" w15:restartNumberingAfterBreak="0">
+  <w:abstractNum w:abstractNumId="24" w15:restartNumberingAfterBreak="0">
     <w:nsid w:val="46403EBC"/>
     <w:multiLevelType w:val="multilevel"/>
     <w:tmpl w:val="089491C8"/>
@@ -11803,7 +12941,7 @@
       </w:rPr>
     </w:lvl>
   </w:abstractNum>
-  <w:abstractNum w:abstractNumId="21" w15:restartNumberingAfterBreak="0">
+  <w:abstractNum w:abstractNumId="25" w15:restartNumberingAfterBreak="0">
     <w:nsid w:val="464045C8"/>
     <w:multiLevelType w:val="multilevel"/>
     <w:tmpl w:val="8D7A2CEC"/>
@@ -11952,7 +13090,7 @@
       </w:rPr>
     </w:lvl>
   </w:abstractNum>
-  <w:abstractNum w:abstractNumId="22" w15:restartNumberingAfterBreak="0">
+  <w:abstractNum w:abstractNumId="26" w15:restartNumberingAfterBreak="0">
     <w:nsid w:val="48B64426"/>
     <w:multiLevelType w:val="multilevel"/>
     <w:tmpl w:val="69BA71E0"/>
@@ -12101,7 +13239,7 @@
       </w:rPr>
     </w:lvl>
   </w:abstractNum>
-  <w:abstractNum w:abstractNumId="23" w15:restartNumberingAfterBreak="0">
+  <w:abstractNum w:abstractNumId="27" w15:restartNumberingAfterBreak="0">
     <w:nsid w:val="4EEF59E8"/>
     <w:multiLevelType w:val="hybridMultilevel"/>
     <w:tmpl w:val="7D3E1874"/>
@@ -12213,7 +13351,7 @@
       </w:rPr>
     </w:lvl>
   </w:abstractNum>
-  <w:abstractNum w:abstractNumId="24" w15:restartNumberingAfterBreak="0">
+  <w:abstractNum w:abstractNumId="28" w15:restartNumberingAfterBreak="0">
     <w:nsid w:val="4F61087D"/>
     <w:multiLevelType w:val="hybridMultilevel"/>
     <w:tmpl w:val="B994D918"/>
@@ -12326,7 +13464,7 @@
       </w:rPr>
     </w:lvl>
   </w:abstractNum>
-  <w:abstractNum w:abstractNumId="25" w15:restartNumberingAfterBreak="0">
+  <w:abstractNum w:abstractNumId="29" w15:restartNumberingAfterBreak="0">
     <w:nsid w:val="58E17644"/>
     <w:multiLevelType w:val="multilevel"/>
     <w:tmpl w:val="E394348C"/>
@@ -12475,7 +13613,7 @@
       </w:rPr>
     </w:lvl>
   </w:abstractNum>
-  <w:abstractNum w:abstractNumId="26" w15:restartNumberingAfterBreak="0">
+  <w:abstractNum w:abstractNumId="30" w15:restartNumberingAfterBreak="0">
     <w:nsid w:val="5F3C4C51"/>
     <w:multiLevelType w:val="multilevel"/>
     <w:tmpl w:val="1E5AC634"/>
@@ -12624,7 +13762,7 @@
       </w:rPr>
     </w:lvl>
   </w:abstractNum>
-  <w:abstractNum w:abstractNumId="27" w15:restartNumberingAfterBreak="0">
+  <w:abstractNum w:abstractNumId="31" w15:restartNumberingAfterBreak="0">
     <w:nsid w:val="61512151"/>
     <w:multiLevelType w:val="multilevel"/>
     <w:tmpl w:val="BFBAEC70"/>
@@ -12773,7 +13911,120 @@
       </w:rPr>
     </w:lvl>
   </w:abstractNum>
-  <w:abstractNum w:abstractNumId="28" w15:restartNumberingAfterBreak="0">
+  <w:abstractNum w:abstractNumId="32" w15:restartNumberingAfterBreak="0">
+    <w:nsid w:val="62506C47"/>
+    <w:multiLevelType w:val="hybridMultilevel"/>
+    <w:tmpl w:val="54DC02DE"/>
+    <w:lvl w:ilvl="0" w:tplc="2C0A0001">
+      <w:start w:val="1"/>
+      <w:numFmt w:val="bullet"/>
+      <w:lvlText w:val=""/>
+      <w:lvlJc w:val="left"/>
+      <w:pPr>
+        <w:ind w:left="720" w:hanging="360"/>
+      </w:pPr>
+      <w:rPr>
+        <w:rFonts w:ascii="Symbol" w:hAnsi="Symbol" w:hint="default"/>
+      </w:rPr>
+    </w:lvl>
+    <w:lvl w:ilvl="1" w:tplc="2C0A0003" w:tentative="1">
+      <w:start w:val="1"/>
+      <w:numFmt w:val="bullet"/>
+      <w:lvlText w:val="o"/>
+      <w:lvlJc w:val="left"/>
+      <w:pPr>
+        <w:ind w:left="1440" w:hanging="360"/>
+      </w:pPr>
+      <w:rPr>
+        <w:rFonts w:ascii="Courier New" w:hAnsi="Courier New" w:cs="Courier New" w:hint="default"/>
+      </w:rPr>
+    </w:lvl>
+    <w:lvl w:ilvl="2" w:tplc="2C0A0005" w:tentative="1">
+      <w:start w:val="1"/>
+      <w:numFmt w:val="bullet"/>
+      <w:lvlText w:val=""/>
+      <w:lvlJc w:val="left"/>
+      <w:pPr>
+        <w:ind w:left="2160" w:hanging="360"/>
+      </w:pPr>
+      <w:rPr>
+        <w:rFonts w:ascii="Wingdings" w:hAnsi="Wingdings" w:hint="default"/>
+      </w:rPr>
+    </w:lvl>
+    <w:lvl w:ilvl="3" w:tplc="2C0A0001" w:tentative="1">
+      <w:start w:val="1"/>
+      <w:numFmt w:val="bullet"/>
+      <w:lvlText w:val=""/>
+      <w:lvlJc w:val="left"/>
+      <w:pPr>
+        <w:ind w:left="2880" w:hanging="360"/>
+      </w:pPr>
+      <w:rPr>
+        <w:rFonts w:ascii="Symbol" w:hAnsi="Symbol" w:hint="default"/>
+      </w:rPr>
+    </w:lvl>
+    <w:lvl w:ilvl="4" w:tplc="2C0A0003" w:tentative="1">
+      <w:start w:val="1"/>
+      <w:numFmt w:val="bullet"/>
+      <w:lvlText w:val="o"/>
+      <w:lvlJc w:val="left"/>
+      <w:pPr>
+        <w:ind w:left="3600" w:hanging="360"/>
+      </w:pPr>
+      <w:rPr>
+        <w:rFonts w:ascii="Courier New" w:hAnsi="Courier New" w:cs="Courier New" w:hint="default"/>
+      </w:rPr>
+    </w:lvl>
+    <w:lvl w:ilvl="5" w:tplc="2C0A0005" w:tentative="1">
+      <w:start w:val="1"/>
+      <w:numFmt w:val="bullet"/>
+      <w:lvlText w:val=""/>
+      <w:lvlJc w:val="left"/>
+      <w:pPr>
+        <w:ind w:left="4320" w:hanging="360"/>
+      </w:pPr>
+      <w:rPr>
+        <w:rFonts w:ascii="Wingdings" w:hAnsi="Wingdings" w:hint="default"/>
+      </w:rPr>
+    </w:lvl>
+    <w:lvl w:ilvl="6" w:tplc="2C0A0001" w:tentative="1">
+      <w:start w:val="1"/>
+      <w:numFmt w:val="bullet"/>
+      <w:lvlText w:val=""/>
+      <w:lvlJc w:val="left"/>
+      <w:pPr>
+        <w:ind w:left="5040" w:hanging="360"/>
+      </w:pPr>
+      <w:rPr>
+        <w:rFonts w:ascii="Symbol" w:hAnsi="Symbol" w:hint="default"/>
+      </w:rPr>
+    </w:lvl>
+    <w:lvl w:ilvl="7" w:tplc="2C0A0003" w:tentative="1">
+      <w:start w:val="1"/>
+      <w:numFmt w:val="bullet"/>
+      <w:lvlText w:val="o"/>
+      <w:lvlJc w:val="left"/>
+      <w:pPr>
+        <w:ind w:left="5760" w:hanging="360"/>
+      </w:pPr>
+      <w:rPr>
+        <w:rFonts w:ascii="Courier New" w:hAnsi="Courier New" w:cs="Courier New" w:hint="default"/>
+      </w:rPr>
+    </w:lvl>
+    <w:lvl w:ilvl="8" w:tplc="2C0A0005" w:tentative="1">
+      <w:start w:val="1"/>
+      <w:numFmt w:val="bullet"/>
+      <w:lvlText w:val=""/>
+      <w:lvlJc w:val="left"/>
+      <w:pPr>
+        <w:ind w:left="6480" w:hanging="360"/>
+      </w:pPr>
+      <w:rPr>
+        <w:rFonts w:ascii="Wingdings" w:hAnsi="Wingdings" w:hint="default"/>
+      </w:rPr>
+    </w:lvl>
+  </w:abstractNum>
+  <w:abstractNum w:abstractNumId="33" w15:restartNumberingAfterBreak="0">
     <w:nsid w:val="6562279E"/>
     <w:multiLevelType w:val="hybridMultilevel"/>
     <w:tmpl w:val="4648C5B2"/>
@@ -12886,7 +14137,7 @@
       </w:rPr>
     </w:lvl>
   </w:abstractNum>
-  <w:abstractNum w:abstractNumId="29" w15:restartNumberingAfterBreak="0">
+  <w:abstractNum w:abstractNumId="34" w15:restartNumberingAfterBreak="0">
     <w:nsid w:val="6631447C"/>
     <w:multiLevelType w:val="multilevel"/>
     <w:tmpl w:val="183053BE"/>
@@ -12999,7 +14250,7 @@
       </w:pPr>
     </w:lvl>
   </w:abstractNum>
-  <w:abstractNum w:abstractNumId="30" w15:restartNumberingAfterBreak="0">
+  <w:abstractNum w:abstractNumId="35" w15:restartNumberingAfterBreak="0">
     <w:nsid w:val="6A1D351D"/>
     <w:multiLevelType w:val="multilevel"/>
     <w:tmpl w:val="900A6F58"/>
@@ -13148,7 +14399,7 @@
       </w:rPr>
     </w:lvl>
   </w:abstractNum>
-  <w:abstractNum w:abstractNumId="31" w15:restartNumberingAfterBreak="0">
+  <w:abstractNum w:abstractNumId="36" w15:restartNumberingAfterBreak="0">
     <w:nsid w:val="6FB71625"/>
     <w:multiLevelType w:val="multilevel"/>
     <w:tmpl w:val="9EC8CFB6"/>
@@ -13297,7 +14548,7 @@
       </w:rPr>
     </w:lvl>
   </w:abstractNum>
-  <w:abstractNum w:abstractNumId="32" w15:restartNumberingAfterBreak="0">
+  <w:abstractNum w:abstractNumId="37" w15:restartNumberingAfterBreak="0">
     <w:nsid w:val="7647536E"/>
     <w:multiLevelType w:val="multilevel"/>
     <w:tmpl w:val="C4D49230"/>
@@ -13446,7 +14697,156 @@
       </w:rPr>
     </w:lvl>
   </w:abstractNum>
-  <w:abstractNum w:abstractNumId="33" w15:restartNumberingAfterBreak="0">
+  <w:abstractNum w:abstractNumId="38" w15:restartNumberingAfterBreak="0">
+    <w:nsid w:val="787747D2"/>
+    <w:multiLevelType w:val="multilevel"/>
+    <w:tmpl w:val="340AF10C"/>
+    <w:lvl w:ilvl="0">
+      <w:start w:val="1"/>
+      <w:numFmt w:val="bullet"/>
+      <w:lvlText w:val=""/>
+      <w:lvlJc w:val="left"/>
+      <w:pPr>
+        <w:tabs>
+          <w:tab w:val="num" w:pos="720"/>
+        </w:tabs>
+        <w:ind w:left="720" w:hanging="360"/>
+      </w:pPr>
+      <w:rPr>
+        <w:rFonts w:ascii="Symbol" w:hAnsi="Symbol" w:hint="default"/>
+        <w:sz w:val="20"/>
+      </w:rPr>
+    </w:lvl>
+    <w:lvl w:ilvl="1">
+      <w:start w:val="1"/>
+      <w:numFmt w:val="bullet"/>
+      <w:lvlText w:val="o"/>
+      <w:lvlJc w:val="left"/>
+      <w:pPr>
+        <w:tabs>
+          <w:tab w:val="num" w:pos="1440"/>
+        </w:tabs>
+        <w:ind w:left="1440" w:hanging="360"/>
+      </w:pPr>
+      <w:rPr>
+        <w:rFonts w:ascii="Courier New" w:hAnsi="Courier New" w:hint="default"/>
+        <w:sz w:val="20"/>
+      </w:rPr>
+    </w:lvl>
+    <w:lvl w:ilvl="2" w:tentative="1">
+      <w:start w:val="1"/>
+      <w:numFmt w:val="bullet"/>
+      <w:lvlText w:val=""/>
+      <w:lvlJc w:val="left"/>
+      <w:pPr>
+        <w:tabs>
+          <w:tab w:val="num" w:pos="2160"/>
+        </w:tabs>
+        <w:ind w:left="2160" w:hanging="360"/>
+      </w:pPr>
+      <w:rPr>
+        <w:rFonts w:ascii="Wingdings" w:hAnsi="Wingdings" w:hint="default"/>
+        <w:sz w:val="20"/>
+      </w:rPr>
+    </w:lvl>
+    <w:lvl w:ilvl="3" w:tentative="1">
+      <w:start w:val="1"/>
+      <w:numFmt w:val="bullet"/>
+      <w:lvlText w:val=""/>
+      <w:lvlJc w:val="left"/>
+      <w:pPr>
+        <w:tabs>
+          <w:tab w:val="num" w:pos="2880"/>
+        </w:tabs>
+        <w:ind w:left="2880" w:hanging="360"/>
+      </w:pPr>
+      <w:rPr>
+        <w:rFonts w:ascii="Wingdings" w:hAnsi="Wingdings" w:hint="default"/>
+        <w:sz w:val="20"/>
+      </w:rPr>
+    </w:lvl>
+    <w:lvl w:ilvl="4" w:tentative="1">
+      <w:start w:val="1"/>
+      <w:numFmt w:val="bullet"/>
+      <w:lvlText w:val=""/>
+      <w:lvlJc w:val="left"/>
+      <w:pPr>
+        <w:tabs>
+          <w:tab w:val="num" w:pos="3600"/>
+        </w:tabs>
+        <w:ind w:left="3600" w:hanging="360"/>
+      </w:pPr>
+      <w:rPr>
+        <w:rFonts w:ascii="Wingdings" w:hAnsi="Wingdings" w:hint="default"/>
+        <w:sz w:val="20"/>
+      </w:rPr>
+    </w:lvl>
+    <w:lvl w:ilvl="5" w:tentative="1">
+      <w:start w:val="1"/>
+      <w:numFmt w:val="bullet"/>
+      <w:lvlText w:val=""/>
+      <w:lvlJc w:val="left"/>
+      <w:pPr>
+        <w:tabs>
+          <w:tab w:val="num" w:pos="4320"/>
+        </w:tabs>
+        <w:ind w:left="4320" w:hanging="360"/>
+      </w:pPr>
+      <w:rPr>
+        <w:rFonts w:ascii="Wingdings" w:hAnsi="Wingdings" w:hint="default"/>
+        <w:sz w:val="20"/>
+      </w:rPr>
+    </w:lvl>
+    <w:lvl w:ilvl="6" w:tentative="1">
+      <w:start w:val="1"/>
+      <w:numFmt w:val="bullet"/>
+      <w:lvlText w:val=""/>
+      <w:lvlJc w:val="left"/>
+      <w:pPr>
+        <w:tabs>
+          <w:tab w:val="num" w:pos="5040"/>
+        </w:tabs>
+        <w:ind w:left="5040" w:hanging="360"/>
+      </w:pPr>
+      <w:rPr>
+        <w:rFonts w:ascii="Wingdings" w:hAnsi="Wingdings" w:hint="default"/>
+        <w:sz w:val="20"/>
+      </w:rPr>
+    </w:lvl>
+    <w:lvl w:ilvl="7" w:tentative="1">
+      <w:start w:val="1"/>
+      <w:numFmt w:val="bullet"/>
+      <w:lvlText w:val=""/>
+      <w:lvlJc w:val="left"/>
+      <w:pPr>
+        <w:tabs>
+          <w:tab w:val="num" w:pos="5760"/>
+        </w:tabs>
+        <w:ind w:left="5760" w:hanging="360"/>
+      </w:pPr>
+      <w:rPr>
+        <w:rFonts w:ascii="Wingdings" w:hAnsi="Wingdings" w:hint="default"/>
+        <w:sz w:val="20"/>
+      </w:rPr>
+    </w:lvl>
+    <w:lvl w:ilvl="8" w:tentative="1">
+      <w:start w:val="1"/>
+      <w:numFmt w:val="bullet"/>
+      <w:lvlText w:val=""/>
+      <w:lvlJc w:val="left"/>
+      <w:pPr>
+        <w:tabs>
+          <w:tab w:val="num" w:pos="6480"/>
+        </w:tabs>
+        <w:ind w:left="6480" w:hanging="360"/>
+      </w:pPr>
+      <w:rPr>
+        <w:rFonts w:ascii="Wingdings" w:hAnsi="Wingdings" w:hint="default"/>
+        <w:sz w:val="20"/>
+      </w:rPr>
+    </w:lvl>
+  </w:abstractNum>
+  <w:abstractNum w:abstractNumId="39" w15:restartNumberingAfterBreak="0">
     <w:nsid w:val="78D60881"/>
     <w:multiLevelType w:val="hybridMultilevel"/>
     <w:tmpl w:val="DA385336"/>
@@ -13559,7 +14959,7 @@
       </w:rPr>
     </w:lvl>
   </w:abstractNum>
-  <w:abstractNum w:abstractNumId="34" w15:restartNumberingAfterBreak="0">
+  <w:abstractNum w:abstractNumId="40" w15:restartNumberingAfterBreak="0">
     <w:nsid w:val="793E0BF6"/>
     <w:multiLevelType w:val="multilevel"/>
     <w:tmpl w:val="0D1E7B48"/>
@@ -13708,7 +15108,7 @@
       </w:rPr>
     </w:lvl>
   </w:abstractNum>
-  <w:abstractNum w:abstractNumId="35" w15:restartNumberingAfterBreak="0">
+  <w:abstractNum w:abstractNumId="41" w15:restartNumberingAfterBreak="0">
     <w:nsid w:val="7B665841"/>
     <w:multiLevelType w:val="multilevel"/>
     <w:tmpl w:val="18164D10"/>
@@ -13857,7 +15257,7 @@
       </w:rPr>
     </w:lvl>
   </w:abstractNum>
-  <w:abstractNum w:abstractNumId="36" w15:restartNumberingAfterBreak="0">
+  <w:abstractNum w:abstractNumId="42" w15:restartNumberingAfterBreak="0">
     <w:nsid w:val="7D0461C7"/>
     <w:multiLevelType w:val="multilevel"/>
     <w:tmpl w:val="B84AA596"/>
@@ -14006,7 +15406,7 @@
       </w:rPr>
     </w:lvl>
   </w:abstractNum>
-  <w:abstractNum w:abstractNumId="37" w15:restartNumberingAfterBreak="0">
+  <w:abstractNum w:abstractNumId="43" w15:restartNumberingAfterBreak="0">
     <w:nsid w:val="7D271956"/>
     <w:multiLevelType w:val="hybridMultilevel"/>
     <w:tmpl w:val="6F102D0E"/>
@@ -14119,7 +15519,7 @@
       </w:rPr>
     </w:lvl>
   </w:abstractNum>
-  <w:abstractNum w:abstractNumId="38" w15:restartNumberingAfterBreak="0">
+  <w:abstractNum w:abstractNumId="44" w15:restartNumberingAfterBreak="0">
     <w:nsid w:val="7EAD16CB"/>
     <w:multiLevelType w:val="multilevel"/>
     <w:tmpl w:val="389AEF4C"/>
@@ -14268,7 +15668,7 @@
       </w:rPr>
     </w:lvl>
   </w:abstractNum>
-  <w:abstractNum w:abstractNumId="39" w15:restartNumberingAfterBreak="0">
+  <w:abstractNum w:abstractNumId="45" w15:restartNumberingAfterBreak="0">
     <w:nsid w:val="7F9425C4"/>
     <w:multiLevelType w:val="multilevel"/>
     <w:tmpl w:val="237A5188"/>
@@ -14418,109 +15818,109 @@
     </w:lvl>
   </w:abstractNum>
   <w:num w:numId="1" w16cid:durableId="687604785">
+    <w:abstractNumId w:val="24"/>
+  </w:num>
+  <w:num w:numId="2" w16cid:durableId="1755737321">
+    <w:abstractNumId w:val="44"/>
+  </w:num>
+  <w:num w:numId="3" w16cid:durableId="1897037420">
+    <w:abstractNumId w:val="35"/>
+  </w:num>
+  <w:num w:numId="4" w16cid:durableId="920795618">
+    <w:abstractNumId w:val="23"/>
+  </w:num>
+  <w:num w:numId="5" w16cid:durableId="215628875">
+    <w:abstractNumId w:val="31"/>
+  </w:num>
+  <w:num w:numId="6" w16cid:durableId="500044444">
+    <w:abstractNumId w:val="26"/>
+  </w:num>
+  <w:num w:numId="7" w16cid:durableId="267472653">
+    <w:abstractNumId w:val="12"/>
+  </w:num>
+  <w:num w:numId="8" w16cid:durableId="1810779725">
+    <w:abstractNumId w:val="37"/>
+  </w:num>
+  <w:num w:numId="9" w16cid:durableId="380590562">
+    <w:abstractNumId w:val="4"/>
+  </w:num>
+  <w:num w:numId="10" w16cid:durableId="1462379962">
+    <w:abstractNumId w:val="41"/>
+  </w:num>
+  <w:num w:numId="11" w16cid:durableId="493567914">
+    <w:abstractNumId w:val="7"/>
+  </w:num>
+  <w:num w:numId="12" w16cid:durableId="515577335">
+    <w:abstractNumId w:val="3"/>
+  </w:num>
+  <w:num w:numId="13" w16cid:durableId="403643157">
+    <w:abstractNumId w:val="19"/>
+  </w:num>
+  <w:num w:numId="14" w16cid:durableId="618922768">
     <w:abstractNumId w:val="20"/>
   </w:num>
-  <w:num w:numId="2" w16cid:durableId="1755737321">
-    <w:abstractNumId w:val="38"/>
+  <w:num w:numId="15" w16cid:durableId="1755393131">
+    <w:abstractNumId w:val="27"/>
   </w:num>
-  <w:num w:numId="3" w16cid:durableId="1897037420">
+  <w:num w:numId="16" w16cid:durableId="1841770388">
+    <w:abstractNumId w:val="42"/>
+  </w:num>
+  <w:num w:numId="17" w16cid:durableId="2019770163">
+    <w:abstractNumId w:val="34"/>
+  </w:num>
+  <w:num w:numId="18" w16cid:durableId="1591625799">
+    <w:abstractNumId w:val="25"/>
+  </w:num>
+  <w:num w:numId="19" w16cid:durableId="665015996">
+    <w:abstractNumId w:val="45"/>
+  </w:num>
+  <w:num w:numId="20" w16cid:durableId="947589998">
+    <w:abstractNumId w:val="21"/>
+  </w:num>
+  <w:num w:numId="21" w16cid:durableId="940262888">
+    <w:abstractNumId w:val="9"/>
+  </w:num>
+  <w:num w:numId="22" w16cid:durableId="511191229">
+    <w:abstractNumId w:val="8"/>
+  </w:num>
+  <w:num w:numId="23" w16cid:durableId="1809542851">
+    <w:abstractNumId w:val="16"/>
+  </w:num>
+  <w:num w:numId="24" w16cid:durableId="227228117">
+    <w:abstractNumId w:val="36"/>
+  </w:num>
+  <w:num w:numId="25" w16cid:durableId="668866501">
+    <w:abstractNumId w:val="29"/>
+  </w:num>
+  <w:num w:numId="26" w16cid:durableId="1429739111">
+    <w:abstractNumId w:val="5"/>
+  </w:num>
+  <w:num w:numId="27" w16cid:durableId="815996722">
+    <w:abstractNumId w:val="17"/>
+  </w:num>
+  <w:num w:numId="28" w16cid:durableId="2021152670">
+    <w:abstractNumId w:val="40"/>
+  </w:num>
+  <w:num w:numId="29" w16cid:durableId="233660213">
+    <w:abstractNumId w:val="14"/>
+  </w:num>
+  <w:num w:numId="30" w16cid:durableId="1891451243">
+    <w:abstractNumId w:val="22"/>
+  </w:num>
+  <w:num w:numId="31" w16cid:durableId="350188474">
+    <w:abstractNumId w:val="43"/>
+  </w:num>
+  <w:num w:numId="32" w16cid:durableId="1597127913">
+    <w:abstractNumId w:val="33"/>
+  </w:num>
+  <w:num w:numId="33" w16cid:durableId="702636649">
     <w:abstractNumId w:val="30"/>
   </w:num>
-  <w:num w:numId="4" w16cid:durableId="920795618">
-    <w:abstractNumId w:val="19"/>
-  </w:num>
-  <w:num w:numId="5" w16cid:durableId="215628875">
-    <w:abstractNumId w:val="27"/>
-  </w:num>
-  <w:num w:numId="6" w16cid:durableId="500044444">
-    <w:abstractNumId w:val="22"/>
-  </w:num>
-  <w:num w:numId="7" w16cid:durableId="267472653">
-    <w:abstractNumId w:val="10"/>
-  </w:num>
-  <w:num w:numId="8" w16cid:durableId="1810779725">
-    <w:abstractNumId w:val="32"/>
-  </w:num>
-  <w:num w:numId="9" w16cid:durableId="380590562">
-    <w:abstractNumId w:val="3"/>
-  </w:num>
-  <w:num w:numId="10" w16cid:durableId="1462379962">
-    <w:abstractNumId w:val="35"/>
-  </w:num>
-  <w:num w:numId="11" w16cid:durableId="493567914">
-    <w:abstractNumId w:val="6"/>
-  </w:num>
-  <w:num w:numId="12" w16cid:durableId="515577335">
-    <w:abstractNumId w:val="2"/>
-  </w:num>
-  <w:num w:numId="13" w16cid:durableId="403643157">
-    <w:abstractNumId w:val="15"/>
-  </w:num>
-  <w:num w:numId="14" w16cid:durableId="618922768">
-    <w:abstractNumId w:val="16"/>
-  </w:num>
-  <w:num w:numId="15" w16cid:durableId="1755393131">
-    <w:abstractNumId w:val="23"/>
-  </w:num>
-  <w:num w:numId="16" w16cid:durableId="1841770388">
-    <w:abstractNumId w:val="36"/>
-  </w:num>
-  <w:num w:numId="17" w16cid:durableId="2019770163">
-    <w:abstractNumId w:val="29"/>
-  </w:num>
-  <w:num w:numId="18" w16cid:durableId="1591625799">
-    <w:abstractNumId w:val="21"/>
-  </w:num>
-  <w:num w:numId="19" w16cid:durableId="665015996">
-    <w:abstractNumId w:val="39"/>
-  </w:num>
-  <w:num w:numId="20" w16cid:durableId="947589998">
-    <w:abstractNumId w:val="17"/>
-  </w:num>
-  <w:num w:numId="21" w16cid:durableId="940262888">
-    <w:abstractNumId w:val="8"/>
-  </w:num>
-  <w:num w:numId="22" w16cid:durableId="511191229">
-    <w:abstractNumId w:val="7"/>
-  </w:num>
-  <w:num w:numId="23" w16cid:durableId="1809542851">
+  <w:num w:numId="34" w16cid:durableId="765269125">
     <w:abstractNumId w:val="13"/>
   </w:num>
-  <w:num w:numId="24" w16cid:durableId="227228117">
-    <w:abstractNumId w:val="31"/>
-  </w:num>
-  <w:num w:numId="25" w16cid:durableId="668866501">
-    <w:abstractNumId w:val="25"/>
-  </w:num>
-  <w:num w:numId="26" w16cid:durableId="1429739111">
-    <w:abstractNumId w:val="4"/>
-  </w:num>
-  <w:num w:numId="27" w16cid:durableId="815996722">
-    <w:abstractNumId w:val="14"/>
-  </w:num>
-  <w:num w:numId="28" w16cid:durableId="2021152670">
-    <w:abstractNumId w:val="34"/>
-  </w:num>
-  <w:num w:numId="29" w16cid:durableId="233660213">
-    <w:abstractNumId w:val="12"/>
-  </w:num>
-  <w:num w:numId="30" w16cid:durableId="1891451243">
-    <w:abstractNumId w:val="18"/>
-  </w:num>
-  <w:num w:numId="31" w16cid:durableId="350188474">
-    <w:abstractNumId w:val="37"/>
-  </w:num>
-  <w:num w:numId="32" w16cid:durableId="1597127913">
+  <w:num w:numId="35" w16cid:durableId="983511885">
     <w:abstractNumId w:val="28"/>
-  </w:num>
-  <w:num w:numId="33" w16cid:durableId="702636649">
-    <w:abstractNumId w:val="26"/>
-  </w:num>
-  <w:num w:numId="34" w16cid:durableId="765269125">
-    <w:abstractNumId w:val="11"/>
-  </w:num>
-  <w:num w:numId="35" w16cid:durableId="983511885">
-    <w:abstractNumId w:val="24"/>
   </w:num>
   <w:num w:numId="36" w16cid:durableId="94254309">
     <w:abstractNumId w:val="0"/>
@@ -14529,13 +15929,31 @@
     <w:abstractNumId w:val="1"/>
   </w:num>
   <w:num w:numId="38" w16cid:durableId="327562709">
-    <w:abstractNumId w:val="33"/>
+    <w:abstractNumId w:val="39"/>
   </w:num>
   <w:num w:numId="39" w16cid:durableId="605580682">
-    <w:abstractNumId w:val="9"/>
+    <w:abstractNumId w:val="11"/>
   </w:num>
   <w:num w:numId="40" w16cid:durableId="364138000">
-    <w:abstractNumId w:val="5"/>
+    <w:abstractNumId w:val="6"/>
+  </w:num>
+  <w:num w:numId="41" w16cid:durableId="862328870">
+    <w:abstractNumId w:val="10"/>
+  </w:num>
+  <w:num w:numId="42" w16cid:durableId="2145416812">
+    <w:abstractNumId w:val="32"/>
+  </w:num>
+  <w:num w:numId="43" w16cid:durableId="368339552">
+    <w:abstractNumId w:val="15"/>
+  </w:num>
+  <w:num w:numId="44" w16cid:durableId="1303534037">
+    <w:abstractNumId w:val="2"/>
+  </w:num>
+  <w:num w:numId="45" w16cid:durableId="112792257">
+    <w:abstractNumId w:val="38"/>
+  </w:num>
+  <w:num w:numId="46" w16cid:durableId="604725666">
+    <w:abstractNumId w:val="18"/>
   </w:num>
 </w:numbering>
 </file>

</xml_diff>